<commit_message>
Modifiche materiale da consegnare e progetto visual studio
</commit_message>
<xml_diff>
--- a/Materiale da consegnare/descrizione_regolamento_gioco.docx
+++ b/Materiale da consegnare/descrizione_regolamento_gioco.docx
@@ -29,25 +29,17 @@
         <w:rPr>
           <w:b/>
           <w:bCs/>
-          <w:color w:val="FF0000"/>
-        </w:rPr>
-        <w:t xml:space="preserve">PROGRAMMA </w:t>
-      </w:r>
-      <w:r>
-        <w:rPr>
-          <w:b/>
-          <w:bCs/>
-          <w:color w:val="FF0000"/>
-        </w:rPr>
-        <w:t>FINALE DI INFORMATICA</w:t>
-      </w:r>
-      <w:r>
-        <w:rPr>
-          <w:b/>
-          <w:bCs/>
-        </w:rPr>
-        <w:br/>
-        <w:t>Progetto di Informatica</w:t>
+          <w:color w:val="0070C0"/>
+        </w:rPr>
+        <w:t>PROGRAMMA FINALE DI INFORMATICA</w:t>
+      </w:r>
+      <w:r>
+        <w:rPr>
+          <w:b/>
+          <w:bCs/>
+          <w:color w:val="0070C0"/>
+        </w:rPr>
+        <w:t xml:space="preserve"> </w:t>
       </w:r>
       <w:r>
         <w:rPr>
@@ -106,6 +98,94 @@
     <w:p>
       <w:pPr>
         <w:jc w:val="center"/>
+        <w:rPr>
+          <w:b/>
+          <w:bCs/>
+          <w:color w:val="0070C0"/>
+          <w:sz w:val="24"/>
+          <w:szCs w:val="24"/>
+        </w:rPr>
+      </w:pPr>
+      <w:r>
+        <w:rPr>
+          <w:b/>
+          <w:bCs/>
+          <w:color w:val="0070C0"/>
+          <w:sz w:val="24"/>
+          <w:szCs w:val="24"/>
+        </w:rPr>
+        <w:t>Il</w:t>
+      </w:r>
+      <w:r>
+        <w:rPr>
+          <w:b/>
+          <w:bCs/>
+          <w:color w:val="0070C0"/>
+          <w:sz w:val="24"/>
+          <w:szCs w:val="24"/>
+        </w:rPr>
+        <w:t xml:space="preserve"> Labirinto</w:t>
+      </w:r>
+    </w:p>
+    <w:p>
+      <w:r>
+        <w:t xml:space="preserve">Il Labirinto è un gioco in cui si può giocare da 1 a 4 giocatori: nel caso in cui ci siano meno di 4 giocatori la sfida avviene contro il computer. </w:t>
+      </w:r>
+      <w:r>
+        <w:t>Ogni giocatore deve aiutare uno dei q</w:t>
+      </w:r>
+      <w:r>
+        <w:t>uattro esploratori</w:t>
+      </w:r>
+      <w:r>
+        <w:t xml:space="preserve"> che</w:t>
+      </w:r>
+      <w:r>
+        <w:t xml:space="preserve"> devono raggiungere un tesoro che contiene </w:t>
+      </w:r>
+      <w:r>
+        <w:t>enormi</w:t>
+      </w:r>
+      <w:r>
+        <w:t xml:space="preserve"> ricchezze e portar</w:t>
+      </w:r>
+      <w:r>
+        <w:t>lo</w:t>
+      </w:r>
+      <w:r>
+        <w:t xml:space="preserve"> via: prima di</w:t>
+      </w:r>
+      <w:r>
+        <w:t xml:space="preserve"> </w:t>
+      </w:r>
+      <w:r>
+        <w:t xml:space="preserve">arrivarvi, però, devono superare un labirinto pieno di insidie e recuperare la chiave per aprire il forziere del tesoro. </w:t>
+      </w:r>
+    </w:p>
+    <w:p>
+      <w:pPr>
+        <w:jc w:val="center"/>
+        <w:rPr>
+          <w:b/>
+          <w:bCs/>
+          <w:color w:val="0070C0"/>
+          <w:sz w:val="24"/>
+          <w:szCs w:val="24"/>
+        </w:rPr>
+      </w:pPr>
+      <w:r>
+        <w:rPr>
+          <w:b/>
+          <w:bCs/>
+          <w:color w:val="0070C0"/>
+          <w:sz w:val="24"/>
+          <w:szCs w:val="24"/>
+        </w:rPr>
+        <w:t>Struttura del gioco</w:t>
+      </w:r>
+    </w:p>
+    <w:p>
+      <w:pPr>
         <w:rPr>
           <w:b/>
           <w:bCs/>
@@ -115,71 +195,76 @@
         </w:rPr>
       </w:pPr>
       <w:r>
-        <w:rPr>
-          <w:b/>
-          <w:bCs/>
-          <w:color w:val="FF0000"/>
+        <w:t>Il gioco</w:t>
+      </w:r>
+      <w:r>
+        <w:t xml:space="preserve"> presenta un tabellone in cui ci sono quattro labirinti distribuiti per ogni giocatore: ognuno di questi è diviso in 30 caselle, in cui si possono trovare degli oggetti</w:t>
+      </w:r>
+      <w:r>
+        <w:t xml:space="preserve"> che lo avvantaggiano, lo svantaggiano, oppure </w:t>
+      </w:r>
+      <w:r>
+        <w:t>non gli fanno nulla</w:t>
+      </w:r>
+      <w:r>
+        <w:t>. Vince il primo giocatore che riesce a</w:t>
+      </w:r>
+      <w:r>
+        <w:t xml:space="preserve"> recuperare la chiave e</w:t>
+      </w:r>
+      <w:r>
+        <w:t xml:space="preserve"> raggiungere il forziere del tesoro</w:t>
+      </w:r>
+      <w:r>
+        <w:t>.</w:t>
+      </w:r>
+    </w:p>
+    <w:p>
+      <w:pPr>
+        <w:jc w:val="center"/>
+        <w:rPr>
+          <w:b/>
+          <w:bCs/>
+          <w:color w:val="0070C0"/>
           <w:sz w:val="24"/>
           <w:szCs w:val="24"/>
         </w:rPr>
-        <w:t>Il</w:t>
-      </w:r>
-      <w:r>
-        <w:rPr>
-          <w:b/>
-          <w:bCs/>
-          <w:color w:val="FF0000"/>
+      </w:pPr>
+      <w:r>
+        <w:rPr>
+          <w:b/>
+          <w:bCs/>
+          <w:color w:val="0070C0"/>
           <w:sz w:val="24"/>
           <w:szCs w:val="24"/>
         </w:rPr>
-        <w:t xml:space="preserve"> Labirinto</w:t>
-      </w:r>
-    </w:p>
-    <w:p>
-      <w:r>
-        <w:t>Il Labirinto è un gioco in cui si può giocare da 1 a 4 giocatori: nel caso in cui ci siano meno di 4 giocatori la sfida avviene contro il computer. Esso presenta un tabellone in cui ci sono quattro labirinti distribuiti per ogni giocatore: ognuno di questi è diviso in 30 caselle, in cui si possono trovare degli oggetti</w:t>
-      </w:r>
-      <w:r>
-        <w:t xml:space="preserve"> che lo avvantaggiano, lo svantaggiano, oppure non ci sono proprio</w:t>
-      </w:r>
-      <w:r>
-        <w:t xml:space="preserve">. Vince il primo giocatore che riesce a raggiungere il forziere del tesoro </w:t>
-      </w:r>
-      <w:r>
-        <w:t>e lo porta via con sé.</w:t>
-      </w:r>
-    </w:p>
-    <w:p>
-      <w:pPr>
-        <w:jc w:val="center"/>
-        <w:rPr>
-          <w:b/>
-          <w:bCs/>
-          <w:color w:val="FF0000"/>
-        </w:rPr>
-      </w:pPr>
-      <w:r>
-        <w:rPr>
-          <w:b/>
-          <w:bCs/>
-          <w:color w:val="FF0000"/>
-        </w:rPr>
         <w:t>Oggetti</w:t>
       </w:r>
     </w:p>
     <w:p>
-      <w:pPr>
-        <w:rPr>
-          <w:b/>
-          <w:bCs/>
-          <w:color w:val="FF0000"/>
-        </w:rPr>
-      </w:pPr>
-      <w:r>
-        <w:rPr>
-          <w:b/>
-          <w:bCs/>
-          <w:color w:val="FF0000"/>
+      <w:r>
+        <w:t>Ci sono degli oggetti che sono presenti sempre e altri che</w:t>
+      </w:r>
+      <w:r>
+        <w:t xml:space="preserve"> non lo sono</w:t>
+      </w:r>
+      <w:r>
+        <w:t>.</w:t>
+      </w:r>
+    </w:p>
+    <w:p>
+      <w:pPr>
+        <w:rPr>
+          <w:b/>
+          <w:bCs/>
+          <w:color w:val="0070C0"/>
+        </w:rPr>
+      </w:pPr>
+      <w:r>
+        <w:rPr>
+          <w:b/>
+          <w:bCs/>
+          <w:color w:val="0070C0"/>
         </w:rPr>
         <w:t xml:space="preserve">Oggetti </w:t>
       </w:r>
@@ -187,9 +272,14 @@
         <w:rPr>
           <w:b/>
           <w:bCs/>
-          <w:color w:val="FF0000"/>
+          <w:color w:val="0070C0"/>
         </w:rPr>
         <w:t>sempre presenti</w:t>
+      </w:r>
+    </w:p>
+    <w:p>
+      <w:r>
+        <w:t>Gli oggetti sempre presenti sono:</w:t>
       </w:r>
     </w:p>
     <w:p>
@@ -201,7 +291,17 @@
         </w:numPr>
       </w:pPr>
       <w:r>
-        <w:t>Partenza pedine</w:t>
+        <w:t xml:space="preserve">la </w:t>
+      </w:r>
+      <w:r>
+        <w:rPr>
+          <w:b/>
+          <w:bCs/>
+        </w:rPr>
+        <w:t>partenza delle pedine dei giocatori</w:t>
+      </w:r>
+      <w:r>
+        <w:t>, di diversi colori (giallo, blu, rosso, verde);</w:t>
       </w:r>
     </w:p>
     <w:p>
@@ -213,7 +313,29 @@
         </w:numPr>
       </w:pPr>
       <w:r>
-        <w:t>Chiave per aprire il forziere</w:t>
+        <w:t xml:space="preserve">la </w:t>
+      </w:r>
+      <w:r>
+        <w:rPr>
+          <w:b/>
+          <w:bCs/>
+        </w:rPr>
+        <w:t>mappa</w:t>
+      </w:r>
+      <w:r>
+        <w:t xml:space="preserve"> </w:t>
+      </w:r>
+      <w:r>
+        <w:t>(prima immagine)</w:t>
+      </w:r>
+      <w:r>
+        <w:t>, che si trova sempre all’inizio</w:t>
+      </w:r>
+      <w:r>
+        <w:t>, ma non indica la posizione degli oggetti</w:t>
+      </w:r>
+      <w:r>
+        <w:t>;</w:t>
       </w:r>
     </w:p>
     <w:p>
@@ -225,24 +347,33 @@
         </w:numPr>
       </w:pPr>
       <w:r>
-        <w:t>Forziere del tesoro</w:t>
-      </w:r>
-    </w:p>
-    <w:p>
-      <w:pPr>
-        <w:rPr>
-          <w:b/>
-          <w:bCs/>
-          <w:color w:val="FF0000"/>
-        </w:rPr>
-      </w:pPr>
-      <w:r>
-        <w:rPr>
-          <w:b/>
-          <w:bCs/>
-          <w:color w:val="FF0000"/>
-        </w:rPr>
-        <w:t>Oggetti che aiutano</w:t>
+        <w:rPr>
+          <w:b/>
+          <w:bCs/>
+        </w:rPr>
+        <w:t>c</w:t>
+      </w:r>
+      <w:r>
+        <w:rPr>
+          <w:b/>
+          <w:bCs/>
+        </w:rPr>
+        <w:t>hiave per aprire il forziere</w:t>
+      </w:r>
+      <w:r>
+        <w:t xml:space="preserve"> </w:t>
+      </w:r>
+      <w:r>
+        <w:t>(</w:t>
+      </w:r>
+      <w:r>
+        <w:t>seconda</w:t>
+      </w:r>
+      <w:r>
+        <w:t xml:space="preserve"> immagine)</w:t>
+      </w:r>
+      <w:r>
+        <w:t>, la cui posizione cambia ogni volta che il gioco viene avviato;</w:t>
       </w:r>
     </w:p>
     <w:p>
@@ -250,11 +381,289 @@
         <w:pStyle w:val="Paragrafoelenco"/>
         <w:numPr>
           <w:ilvl w:val="0"/>
-          <w:numId w:val="2"/>
+          <w:numId w:val="6"/>
         </w:numPr>
       </w:pPr>
       <w:r>
-        <w:t xml:space="preserve">Genio della lampada, sceglie se tornare indietro </w:t>
+        <w:rPr>
+          <w:b/>
+          <w:bCs/>
+        </w:rPr>
+        <w:t>f</w:t>
+      </w:r>
+      <w:r>
+        <w:rPr>
+          <w:b/>
+          <w:bCs/>
+        </w:rPr>
+        <w:t>orziere del tesoro</w:t>
+      </w:r>
+      <w:r>
+        <w:t xml:space="preserve"> </w:t>
+      </w:r>
+      <w:r>
+        <w:t>(</w:t>
+      </w:r>
+      <w:r>
+        <w:t>terza</w:t>
+      </w:r>
+      <w:r>
+        <w:t xml:space="preserve"> immagine)</w:t>
+      </w:r>
+      <w:r>
+        <w:t>, che si trova sempre alla fine del labirinto.</w:t>
+      </w:r>
+    </w:p>
+    <w:p>
+      <w:pPr>
+        <w:pStyle w:val="Paragrafoelenco"/>
+      </w:pPr>
+    </w:p>
+    <w:p>
+      <w:r>
+        <w:rPr>
+          <w:noProof/>
+        </w:rPr>
+        <w:drawing>
+          <wp:inline distT="0" distB="0" distL="0" distR="0" wp14:anchorId="71054035" wp14:editId="3D9B91C6">
+            <wp:extent cx="1476375" cy="1600200"/>
+            <wp:effectExtent l="0" t="0" r="9525" b="0"/>
+            <wp:docPr id="23" name="Immagine 23"/>
+            <wp:cNvGraphicFramePr>
+              <a:graphicFrameLocks xmlns:a="http://schemas.openxmlformats.org/drawingml/2006/main" noChangeAspect="1"/>
+            </wp:cNvGraphicFramePr>
+            <a:graphic xmlns:a="http://schemas.openxmlformats.org/drawingml/2006/main">
+              <a:graphicData uri="http://schemas.openxmlformats.org/drawingml/2006/picture">
+                <pic:pic xmlns:pic="http://schemas.openxmlformats.org/drawingml/2006/picture">
+                  <pic:nvPicPr>
+                    <pic:cNvPr id="0" name="Picture 24"/>
+                    <pic:cNvPicPr>
+                      <a:picLocks noChangeAspect="1" noChangeArrowheads="1"/>
+                    </pic:cNvPicPr>
+                  </pic:nvPicPr>
+                  <pic:blipFill rotWithShape="1">
+                    <a:blip r:embed="rId7">
+                      <a:extLst>
+                        <a:ext uri="{28A0092B-C50C-407E-A947-70E740481C1C}">
+                          <a14:useLocalDpi xmlns:a14="http://schemas.microsoft.com/office/drawing/2010/main" val="0"/>
+                        </a:ext>
+                      </a:extLst>
+                    </a:blip>
+                    <a:srcRect t="14861" b="17670"/>
+                    <a:stretch/>
+                  </pic:blipFill>
+                  <pic:spPr bwMode="auto">
+                    <a:xfrm>
+                      <a:off x="0" y="0"/>
+                      <a:ext cx="1476375" cy="1600200"/>
+                    </a:xfrm>
+                    <a:prstGeom prst="ellipse">
+                      <a:avLst/>
+                    </a:prstGeom>
+                    <a:noFill/>
+                    <a:ln>
+                      <a:noFill/>
+                    </a:ln>
+                    <a:extLst>
+                      <a:ext uri="{53640926-AAD7-44D8-BBD7-CCE9431645EC}">
+                        <a14:shadowObscured xmlns:a14="http://schemas.microsoft.com/office/drawing/2010/main"/>
+                      </a:ext>
+                    </a:extLst>
+                  </pic:spPr>
+                </pic:pic>
+              </a:graphicData>
+            </a:graphic>
+          </wp:inline>
+        </w:drawing>
+      </w:r>
+      <w:r>
+        <w:t xml:space="preserve">                                  </w:t>
+      </w:r>
+      <w:r>
+        <w:rPr>
+          <w:noProof/>
+        </w:rPr>
+        <w:drawing>
+          <wp:inline distT="0" distB="0" distL="0" distR="0" wp14:anchorId="057A66C2" wp14:editId="2B70F210">
+            <wp:extent cx="1495425" cy="1590675"/>
+            <wp:effectExtent l="0" t="0" r="9525" b="9525"/>
+            <wp:docPr id="21" name="Immagine 21"/>
+            <wp:cNvGraphicFramePr>
+              <a:graphicFrameLocks xmlns:a="http://schemas.openxmlformats.org/drawingml/2006/main" noChangeAspect="1"/>
+            </wp:cNvGraphicFramePr>
+            <a:graphic xmlns:a="http://schemas.openxmlformats.org/drawingml/2006/main">
+              <a:graphicData uri="http://schemas.openxmlformats.org/drawingml/2006/picture">
+                <pic:pic xmlns:pic="http://schemas.openxmlformats.org/drawingml/2006/picture">
+                  <pic:nvPicPr>
+                    <pic:cNvPr id="0" name="Picture 21"/>
+                    <pic:cNvPicPr>
+                      <a:picLocks noChangeAspect="1" noChangeArrowheads="1"/>
+                    </pic:cNvPicPr>
+                  </pic:nvPicPr>
+                  <pic:blipFill rotWithShape="1">
+                    <a:blip r:embed="rId8">
+                      <a:extLst>
+                        <a:ext uri="{28A0092B-C50C-407E-A947-70E740481C1C}">
+                          <a14:useLocalDpi xmlns:a14="http://schemas.microsoft.com/office/drawing/2010/main" val="0"/>
+                        </a:ext>
+                      </a:extLst>
+                    </a:blip>
+                    <a:srcRect t="15041" b="17073"/>
+                    <a:stretch/>
+                  </pic:blipFill>
+                  <pic:spPr bwMode="auto">
+                    <a:xfrm>
+                      <a:off x="0" y="0"/>
+                      <a:ext cx="1495425" cy="1590675"/>
+                    </a:xfrm>
+                    <a:prstGeom prst="ellipse">
+                      <a:avLst/>
+                    </a:prstGeom>
+                    <a:noFill/>
+                    <a:ln>
+                      <a:noFill/>
+                    </a:ln>
+                    <a:extLst>
+                      <a:ext uri="{53640926-AAD7-44D8-BBD7-CCE9431645EC}">
+                        <a14:shadowObscured xmlns:a14="http://schemas.microsoft.com/office/drawing/2010/main"/>
+                      </a:ext>
+                    </a:extLst>
+                  </pic:spPr>
+                </pic:pic>
+              </a:graphicData>
+            </a:graphic>
+          </wp:inline>
+        </w:drawing>
+      </w:r>
+      <w:r>
+        <w:t xml:space="preserve">                   </w:t>
+      </w:r>
+      <w:r>
+        <w:t xml:space="preserve">  </w:t>
+      </w:r>
+      <w:r>
+        <w:t xml:space="preserve">           </w:t>
+      </w:r>
+      <w:r>
+        <w:rPr>
+          <w:noProof/>
+        </w:rPr>
+        <w:drawing>
+          <wp:inline distT="0" distB="0" distL="0" distR="0" wp14:anchorId="41A3B1D9" wp14:editId="5985DDD7">
+            <wp:extent cx="1552575" cy="1609725"/>
+            <wp:effectExtent l="0" t="0" r="9525" b="9525"/>
+            <wp:docPr id="22" name="Immagine 22"/>
+            <wp:cNvGraphicFramePr>
+              <a:graphicFrameLocks xmlns:a="http://schemas.openxmlformats.org/drawingml/2006/main" noChangeAspect="1"/>
+            </wp:cNvGraphicFramePr>
+            <a:graphic xmlns:a="http://schemas.openxmlformats.org/drawingml/2006/main">
+              <a:graphicData uri="http://schemas.openxmlformats.org/drawingml/2006/picture">
+                <pic:pic xmlns:pic="http://schemas.openxmlformats.org/drawingml/2006/picture">
+                  <pic:nvPicPr>
+                    <pic:cNvPr id="0" name="Picture 22"/>
+                    <pic:cNvPicPr>
+                      <a:picLocks noChangeAspect="1" noChangeArrowheads="1"/>
+                    </pic:cNvPicPr>
+                  </pic:nvPicPr>
+                  <pic:blipFill rotWithShape="1">
+                    <a:blip r:embed="rId9">
+                      <a:extLst>
+                        <a:ext uri="{28A0092B-C50C-407E-A947-70E740481C1C}">
+                          <a14:useLocalDpi xmlns:a14="http://schemas.microsoft.com/office/drawing/2010/main" val="0"/>
+                        </a:ext>
+                      </a:extLst>
+                    </a:blip>
+                    <a:srcRect t="14227" b="17073"/>
+                    <a:stretch/>
+                  </pic:blipFill>
+                  <pic:spPr bwMode="auto">
+                    <a:xfrm>
+                      <a:off x="0" y="0"/>
+                      <a:ext cx="1552575" cy="1609725"/>
+                    </a:xfrm>
+                    <a:prstGeom prst="ellipse">
+                      <a:avLst/>
+                    </a:prstGeom>
+                    <a:noFill/>
+                    <a:ln>
+                      <a:noFill/>
+                    </a:ln>
+                    <a:extLst>
+                      <a:ext uri="{53640926-AAD7-44D8-BBD7-CCE9431645EC}">
+                        <a14:shadowObscured xmlns:a14="http://schemas.microsoft.com/office/drawing/2010/main"/>
+                      </a:ext>
+                    </a:extLst>
+                  </pic:spPr>
+                </pic:pic>
+              </a:graphicData>
+            </a:graphic>
+          </wp:inline>
+        </w:drawing>
+      </w:r>
+    </w:p>
+    <w:p/>
+    <w:p/>
+    <w:p/>
+    <w:p/>
+    <w:p/>
+    <w:p>
+      <w:pPr>
+        <w:rPr>
+          <w:b/>
+          <w:bCs/>
+          <w:color w:val="0070C0"/>
+        </w:rPr>
+      </w:pPr>
+      <w:r>
+        <w:rPr>
+          <w:b/>
+          <w:bCs/>
+          <w:color w:val="0070C0"/>
+        </w:rPr>
+        <w:lastRenderedPageBreak/>
+        <w:t xml:space="preserve">Oggetti non sempre presenti </w:t>
+      </w:r>
+    </w:p>
+    <w:p>
+      <w:r>
+        <w:t>Alcuni oggetti vengono generati casualmente</w:t>
+      </w:r>
+      <w:r>
+        <w:t xml:space="preserve">, quindi non sono sempre presenti, e possono aiutare il giocatore, </w:t>
+      </w:r>
+      <w:r>
+        <w:t>ostacolarlo</w:t>
+      </w:r>
+      <w:r>
+        <w:t>, oppure</w:t>
+      </w:r>
+      <w:r>
+        <w:t xml:space="preserve"> non fare nulla</w:t>
+      </w:r>
+      <w:r>
+        <w:t>.</w:t>
+      </w:r>
+    </w:p>
+    <w:p>
+      <w:pPr>
+        <w:rPr>
+          <w:b/>
+          <w:bCs/>
+          <w:color w:val="0070C0"/>
+        </w:rPr>
+      </w:pPr>
+      <w:r>
+        <w:rPr>
+          <w:b/>
+          <w:bCs/>
+          <w:color w:val="0070C0"/>
+        </w:rPr>
+        <w:t>Oggetti che ostacolano il percorso</w:t>
+      </w:r>
+    </w:p>
+    <w:p>
+      <w:r>
+        <w:t>Gli oggetti che ostacolano il percorso sono:</w:t>
       </w:r>
     </w:p>
     <w:p>
@@ -262,11 +671,37 @@
         <w:pStyle w:val="Paragrafoelenco"/>
         <w:numPr>
           <w:ilvl w:val="0"/>
-          <w:numId w:val="2"/>
+          <w:numId w:val="11"/>
         </w:numPr>
       </w:pPr>
       <w:r>
-        <w:t>Fata</w:t>
+        <w:t xml:space="preserve">il </w:t>
+      </w:r>
+      <w:r>
+        <w:rPr>
+          <w:b/>
+          <w:bCs/>
+        </w:rPr>
+        <w:t>f</w:t>
+      </w:r>
+      <w:r>
+        <w:rPr>
+          <w:b/>
+          <w:bCs/>
+        </w:rPr>
+        <w:t>antasma</w:t>
+      </w:r>
+      <w:r>
+        <w:t xml:space="preserve"> (prima immagine)</w:t>
+      </w:r>
+      <w:r>
+        <w:t>, che fa retrocedere di una casella il giocatore del turno;</w:t>
+      </w:r>
+      <w:r>
+        <w:rPr>
+          <w:noProof/>
+        </w:rPr>
+        <w:t xml:space="preserve"> </w:t>
       </w:r>
     </w:p>
     <w:p>
@@ -274,11 +709,39 @@
         <w:pStyle w:val="Paragrafoelenco"/>
         <w:numPr>
           <w:ilvl w:val="0"/>
-          <w:numId w:val="2"/>
+          <w:numId w:val="11"/>
         </w:numPr>
       </w:pPr>
       <w:r>
-        <w:t>Civetta</w:t>
+        <w:t xml:space="preserve">il </w:t>
+      </w:r>
+      <w:r>
+        <w:rPr>
+          <w:b/>
+          <w:bCs/>
+        </w:rPr>
+        <w:t>drago</w:t>
+      </w:r>
+      <w:r>
+        <w:t xml:space="preserve"> </w:t>
+      </w:r>
+      <w:r>
+        <w:t>(</w:t>
+      </w:r>
+      <w:r>
+        <w:t>second</w:t>
+      </w:r>
+      <w:r>
+        <w:t>a immagine)</w:t>
+      </w:r>
+      <w:r>
+        <w:t>, che fa retrocedere il giocatore del turno di due caselle;</w:t>
+      </w:r>
+      <w:r>
+        <w:rPr>
+          <w:noProof/>
+        </w:rPr>
+        <w:t xml:space="preserve"> </w:t>
       </w:r>
     </w:p>
     <w:p>
@@ -286,28 +749,40 @@
         <w:pStyle w:val="Paragrafoelenco"/>
         <w:numPr>
           <w:ilvl w:val="0"/>
-          <w:numId w:val="2"/>
+          <w:numId w:val="11"/>
         </w:numPr>
       </w:pPr>
       <w:r>
-        <w:t>Leone amico</w:t>
-      </w:r>
-    </w:p>
-    <w:p>
-      <w:pPr>
-        <w:rPr>
-          <w:b/>
-          <w:bCs/>
-          <w:color w:val="FF0000"/>
-        </w:rPr>
-      </w:pPr>
-      <w:r>
-        <w:rPr>
-          <w:b/>
-          <w:bCs/>
-          <w:color w:val="FF0000"/>
-        </w:rPr>
-        <w:t>Oggetti che non fanno nulla</w:t>
+        <w:t xml:space="preserve">il </w:t>
+      </w:r>
+      <w:r>
+        <w:rPr>
+          <w:b/>
+          <w:bCs/>
+        </w:rPr>
+        <w:t>p</w:t>
+      </w:r>
+      <w:r>
+        <w:rPr>
+          <w:b/>
+          <w:bCs/>
+        </w:rPr>
+        <w:t>ipistrello</w:t>
+      </w:r>
+      <w:r>
+        <w:t xml:space="preserve"> </w:t>
+      </w:r>
+      <w:r>
+        <w:t>(</w:t>
+      </w:r>
+      <w:r>
+        <w:t>terz</w:t>
+      </w:r>
+      <w:r>
+        <w:t>a immagine)</w:t>
+      </w:r>
+      <w:r>
+        <w:t>, che fa retrocedere tutti di tre caselle;</w:t>
       </w:r>
     </w:p>
     <w:p>
@@ -315,14 +790,293 @@
         <w:pStyle w:val="Paragrafoelenco"/>
         <w:numPr>
           <w:ilvl w:val="0"/>
-          <w:numId w:val="5"/>
+          <w:numId w:val="11"/>
         </w:numPr>
       </w:pPr>
       <w:r>
-        <w:t>Scarabeo</w:t>
-      </w:r>
-      <w:r>
-        <w:t>;</w:t>
+        <w:t xml:space="preserve">la </w:t>
+      </w:r>
+      <w:r>
+        <w:rPr>
+          <w:b/>
+          <w:bCs/>
+        </w:rPr>
+        <w:t>morte</w:t>
+      </w:r>
+      <w:r>
+        <w:t xml:space="preserve"> </w:t>
+      </w:r>
+      <w:r>
+        <w:t>(</w:t>
+      </w:r>
+      <w:r>
+        <w:t>quarta</w:t>
+      </w:r>
+      <w:r>
+        <w:t xml:space="preserve"> immagine)</w:t>
+      </w:r>
+      <w:r>
+        <w:t>, che fa perdere la partita al giocatore del turno.</w:t>
+      </w:r>
+    </w:p>
+    <w:p>
+      <w:r>
+        <w:t xml:space="preserve">    </w:t>
+      </w:r>
+      <w:r>
+        <w:rPr>
+          <w:noProof/>
+        </w:rPr>
+        <w:drawing>
+          <wp:inline distT="0" distB="0" distL="0" distR="0" wp14:anchorId="1E3B7923" wp14:editId="4D840BF9">
+            <wp:extent cx="1476375" cy="1609725"/>
+            <wp:effectExtent l="0" t="0" r="9525" b="9525"/>
+            <wp:docPr id="2" name="Immagine 2"/>
+            <wp:cNvGraphicFramePr>
+              <a:graphicFrameLocks xmlns:a="http://schemas.openxmlformats.org/drawingml/2006/main" noChangeAspect="1"/>
+            </wp:cNvGraphicFramePr>
+            <a:graphic xmlns:a="http://schemas.openxmlformats.org/drawingml/2006/main">
+              <a:graphicData uri="http://schemas.openxmlformats.org/drawingml/2006/picture">
+                <pic:pic xmlns:pic="http://schemas.openxmlformats.org/drawingml/2006/picture">
+                  <pic:nvPicPr>
+                    <pic:cNvPr id="0" name="Picture 2"/>
+                    <pic:cNvPicPr>
+                      <a:picLocks noChangeAspect="1" noChangeArrowheads="1"/>
+                    </pic:cNvPicPr>
+                  </pic:nvPicPr>
+                  <pic:blipFill rotWithShape="1">
+                    <a:blip r:embed="rId10">
+                      <a:extLst>
+                        <a:ext uri="{28A0092B-C50C-407E-A947-70E740481C1C}">
+                          <a14:useLocalDpi xmlns:a14="http://schemas.microsoft.com/office/drawing/2010/main" val="0"/>
+                        </a:ext>
+                      </a:extLst>
+                    </a:blip>
+                    <a:srcRect t="14515" b="17339"/>
+                    <a:stretch/>
+                  </pic:blipFill>
+                  <pic:spPr bwMode="auto">
+                    <a:xfrm>
+                      <a:off x="0" y="0"/>
+                      <a:ext cx="1476375" cy="1609725"/>
+                    </a:xfrm>
+                    <a:prstGeom prst="ellipse">
+                      <a:avLst/>
+                    </a:prstGeom>
+                    <a:noFill/>
+                    <a:ln>
+                      <a:noFill/>
+                    </a:ln>
+                    <a:extLst>
+                      <a:ext uri="{53640926-AAD7-44D8-BBD7-CCE9431645EC}">
+                        <a14:shadowObscured xmlns:a14="http://schemas.microsoft.com/office/drawing/2010/main"/>
+                      </a:ext>
+                    </a:extLst>
+                  </pic:spPr>
+                </pic:pic>
+              </a:graphicData>
+            </a:graphic>
+          </wp:inline>
+        </w:drawing>
+      </w:r>
+      <w:r>
+        <w:t xml:space="preserve">   </w:t>
+      </w:r>
+      <w:r>
+        <w:rPr>
+          <w:noProof/>
+        </w:rPr>
+        <w:drawing>
+          <wp:inline distT="0" distB="0" distL="0" distR="0" wp14:anchorId="1E897AAB" wp14:editId="7C227CBC">
+            <wp:extent cx="1476375" cy="1617980"/>
+            <wp:effectExtent l="0" t="0" r="9525" b="1270"/>
+            <wp:docPr id="3" name="Immagine 3"/>
+            <wp:cNvGraphicFramePr>
+              <a:graphicFrameLocks xmlns:a="http://schemas.openxmlformats.org/drawingml/2006/main" noChangeAspect="1"/>
+            </wp:cNvGraphicFramePr>
+            <a:graphic xmlns:a="http://schemas.openxmlformats.org/drawingml/2006/main">
+              <a:graphicData uri="http://schemas.openxmlformats.org/drawingml/2006/picture">
+                <pic:pic xmlns:pic="http://schemas.openxmlformats.org/drawingml/2006/picture">
+                  <pic:nvPicPr>
+                    <pic:cNvPr id="0" name="Picture 3"/>
+                    <pic:cNvPicPr>
+                      <a:picLocks noChangeAspect="1" noChangeArrowheads="1"/>
+                    </pic:cNvPicPr>
+                  </pic:nvPicPr>
+                  <pic:blipFill rotWithShape="1">
+                    <a:blip r:embed="rId11">
+                      <a:extLst>
+                        <a:ext uri="{28A0092B-C50C-407E-A947-70E740481C1C}">
+                          <a14:useLocalDpi xmlns:a14="http://schemas.microsoft.com/office/drawing/2010/main" val="0"/>
+                        </a:ext>
+                      </a:extLst>
+                    </a:blip>
+                    <a:srcRect t="13750" b="15000"/>
+                    <a:stretch/>
+                  </pic:blipFill>
+                  <pic:spPr bwMode="auto">
+                    <a:xfrm>
+                      <a:off x="0" y="0"/>
+                      <a:ext cx="1476375" cy="1617980"/>
+                    </a:xfrm>
+                    <a:prstGeom prst="ellipse">
+                      <a:avLst/>
+                    </a:prstGeom>
+                    <a:noFill/>
+                    <a:ln>
+                      <a:noFill/>
+                    </a:ln>
+                    <a:extLst>
+                      <a:ext uri="{53640926-AAD7-44D8-BBD7-CCE9431645EC}">
+                        <a14:shadowObscured xmlns:a14="http://schemas.microsoft.com/office/drawing/2010/main"/>
+                      </a:ext>
+                    </a:extLst>
+                  </pic:spPr>
+                </pic:pic>
+              </a:graphicData>
+            </a:graphic>
+          </wp:inline>
+        </w:drawing>
+      </w:r>
+      <w:r>
+        <w:t xml:space="preserve">    </w:t>
+      </w:r>
+      <w:r>
+        <w:rPr>
+          <w:noProof/>
+        </w:rPr>
+        <w:drawing>
+          <wp:inline distT="0" distB="0" distL="0" distR="0" wp14:anchorId="061EC3C5" wp14:editId="06677663">
+            <wp:extent cx="1524000" cy="1590675"/>
+            <wp:effectExtent l="0" t="0" r="0" b="9525"/>
+            <wp:docPr id="4" name="Immagine 4"/>
+            <wp:cNvGraphicFramePr>
+              <a:graphicFrameLocks xmlns:a="http://schemas.openxmlformats.org/drawingml/2006/main" noChangeAspect="1"/>
+            </wp:cNvGraphicFramePr>
+            <a:graphic xmlns:a="http://schemas.openxmlformats.org/drawingml/2006/main">
+              <a:graphicData uri="http://schemas.openxmlformats.org/drawingml/2006/picture">
+                <pic:pic xmlns:pic="http://schemas.openxmlformats.org/drawingml/2006/picture">
+                  <pic:nvPicPr>
+                    <pic:cNvPr id="0" name="Picture 4"/>
+                    <pic:cNvPicPr>
+                      <a:picLocks noChangeAspect="1" noChangeArrowheads="1"/>
+                    </pic:cNvPicPr>
+                  </pic:nvPicPr>
+                  <pic:blipFill rotWithShape="1">
+                    <a:blip r:embed="rId12">
+                      <a:extLst>
+                        <a:ext uri="{28A0092B-C50C-407E-A947-70E740481C1C}">
+                          <a14:useLocalDpi xmlns:a14="http://schemas.microsoft.com/office/drawing/2010/main" val="0"/>
+                        </a:ext>
+                      </a:extLst>
+                    </a:blip>
+                    <a:srcRect t="15511" b="16326"/>
+                    <a:stretch/>
+                  </pic:blipFill>
+                  <pic:spPr bwMode="auto">
+                    <a:xfrm>
+                      <a:off x="0" y="0"/>
+                      <a:ext cx="1524000" cy="1590675"/>
+                    </a:xfrm>
+                    <a:prstGeom prst="ellipse">
+                      <a:avLst/>
+                    </a:prstGeom>
+                    <a:noFill/>
+                    <a:ln>
+                      <a:noFill/>
+                    </a:ln>
+                    <a:extLst>
+                      <a:ext uri="{53640926-AAD7-44D8-BBD7-CCE9431645EC}">
+                        <a14:shadowObscured xmlns:a14="http://schemas.microsoft.com/office/drawing/2010/main"/>
+                      </a:ext>
+                    </a:extLst>
+                  </pic:spPr>
+                </pic:pic>
+              </a:graphicData>
+            </a:graphic>
+          </wp:inline>
+        </w:drawing>
+      </w:r>
+      <w:r>
+        <w:t xml:space="preserve">     </w:t>
+      </w:r>
+      <w:r>
+        <w:rPr>
+          <w:noProof/>
+        </w:rPr>
+        <w:drawing>
+          <wp:inline distT="0" distB="0" distL="0" distR="0" wp14:anchorId="584BCC1E" wp14:editId="7C4FDCEB">
+            <wp:extent cx="1447800" cy="1600200"/>
+            <wp:effectExtent l="0" t="0" r="0" b="0"/>
+            <wp:docPr id="5" name="Immagine 5"/>
+            <wp:cNvGraphicFramePr>
+              <a:graphicFrameLocks xmlns:a="http://schemas.openxmlformats.org/drawingml/2006/main" noChangeAspect="1"/>
+            </wp:cNvGraphicFramePr>
+            <a:graphic xmlns:a="http://schemas.openxmlformats.org/drawingml/2006/main">
+              <a:graphicData uri="http://schemas.openxmlformats.org/drawingml/2006/picture">
+                <pic:pic xmlns:pic="http://schemas.openxmlformats.org/drawingml/2006/picture">
+                  <pic:nvPicPr>
+                    <pic:cNvPr id="0" name="Picture 5"/>
+                    <pic:cNvPicPr>
+                      <a:picLocks noChangeAspect="1" noChangeArrowheads="1"/>
+                    </pic:cNvPicPr>
+                  </pic:nvPicPr>
+                  <pic:blipFill rotWithShape="1">
+                    <a:blip r:embed="rId13">
+                      <a:extLst>
+                        <a:ext uri="{28A0092B-C50C-407E-A947-70E740481C1C}">
+                          <a14:useLocalDpi xmlns:a14="http://schemas.microsoft.com/office/drawing/2010/main" val="0"/>
+                        </a:ext>
+                      </a:extLst>
+                    </a:blip>
+                    <a:srcRect t="16599" b="15385"/>
+                    <a:stretch/>
+                  </pic:blipFill>
+                  <pic:spPr bwMode="auto">
+                    <a:xfrm>
+                      <a:off x="0" y="0"/>
+                      <a:ext cx="1447800" cy="1600200"/>
+                    </a:xfrm>
+                    <a:prstGeom prst="ellipse">
+                      <a:avLst/>
+                    </a:prstGeom>
+                    <a:noFill/>
+                    <a:ln>
+                      <a:noFill/>
+                    </a:ln>
+                    <a:extLst>
+                      <a:ext uri="{53640926-AAD7-44D8-BBD7-CCE9431645EC}">
+                        <a14:shadowObscured xmlns:a14="http://schemas.microsoft.com/office/drawing/2010/main"/>
+                      </a:ext>
+                    </a:extLst>
+                  </pic:spPr>
+                </pic:pic>
+              </a:graphicData>
+            </a:graphic>
+          </wp:inline>
+        </w:drawing>
+      </w:r>
+    </w:p>
+    <w:p>
+      <w:pPr>
+        <w:rPr>
+          <w:b/>
+          <w:bCs/>
+          <w:color w:val="0070C0"/>
+        </w:rPr>
+      </w:pPr>
+      <w:r>
+        <w:rPr>
+          <w:b/>
+          <w:bCs/>
+          <w:color w:val="0070C0"/>
+        </w:rPr>
+        <w:t>Oggetti che aiutano</w:t>
+      </w:r>
+    </w:p>
+    <w:p>
+      <w:r>
+        <w:t>Quegli oggetti che avvantaggiano il giocatore sono quattro:</w:t>
       </w:r>
     </w:p>
     <w:p>
@@ -330,14 +1084,44 @@
         <w:pStyle w:val="Paragrafoelenco"/>
         <w:numPr>
           <w:ilvl w:val="0"/>
-          <w:numId w:val="5"/>
+          <w:numId w:val="11"/>
         </w:numPr>
-      </w:pPr>
-      <w:r>
-        <w:t>Geco</w:t>
-      </w:r>
-      <w:r>
-        <w:t>;</w:t>
+        <w:rPr>
+          <w:b/>
+          <w:bCs/>
+          <w:color w:val="FF0000"/>
+        </w:rPr>
+      </w:pPr>
+      <w:r>
+        <w:t xml:space="preserve">il </w:t>
+      </w:r>
+      <w:r>
+        <w:rPr>
+          <w:b/>
+          <w:bCs/>
+        </w:rPr>
+        <w:t>genio della lampada</w:t>
+      </w:r>
+      <w:r>
+        <w:rPr>
+          <w:b/>
+          <w:bCs/>
+        </w:rPr>
+        <w:t xml:space="preserve"> </w:t>
+      </w:r>
+      <w:r>
+        <w:t>(prima immagine)</w:t>
+      </w:r>
+      <w:r>
+        <w:t xml:space="preserve">, che fa scegliere al giocatore del turno se avvantaggiare </w:t>
+      </w:r>
+      <w:proofErr w:type="gramStart"/>
+      <w:r>
+        <w:t>se</w:t>
+      </w:r>
+      <w:proofErr w:type="gramEnd"/>
+      <w:r>
+        <w:t xml:space="preserve"> stesso, oppure svantaggiare qualcun altro;</w:t>
       </w:r>
     </w:p>
     <w:p>
@@ -345,14 +1129,33 @@
         <w:pStyle w:val="Paragrafoelenco"/>
         <w:numPr>
           <w:ilvl w:val="0"/>
-          <w:numId w:val="5"/>
+          <w:numId w:val="11"/>
         </w:numPr>
       </w:pPr>
       <w:r>
-        <w:t>Ragno</w:t>
-      </w:r>
-      <w:r>
-        <w:t>;</w:t>
+        <w:t xml:space="preserve">la </w:t>
+      </w:r>
+      <w:r>
+        <w:rPr>
+          <w:b/>
+          <w:bCs/>
+        </w:rPr>
+        <w:t>fata</w:t>
+      </w:r>
+      <w:r>
+        <w:t xml:space="preserve"> </w:t>
+      </w:r>
+      <w:r>
+        <w:t>(</w:t>
+      </w:r>
+      <w:r>
+        <w:t>seconda</w:t>
+      </w:r>
+      <w:r>
+        <w:t xml:space="preserve"> immagine)</w:t>
+      </w:r>
+      <w:r>
+        <w:t>, che fa avanzare tutti i giocatori di tre caselle;</w:t>
       </w:r>
     </w:p>
     <w:p>
@@ -360,31 +1163,45 @@
         <w:pStyle w:val="Paragrafoelenco"/>
         <w:numPr>
           <w:ilvl w:val="0"/>
-          <w:numId w:val="5"/>
+          <w:numId w:val="11"/>
         </w:numPr>
       </w:pPr>
       <w:r>
-        <w:t>Falena</w:t>
-      </w:r>
-      <w:r>
-        <w:t>;</w:t>
-      </w:r>
-    </w:p>
-    <w:p>
-      <w:pPr>
-        <w:rPr>
-          <w:b/>
-          <w:bCs/>
-          <w:color w:val="FF0000"/>
-        </w:rPr>
-      </w:pPr>
-      <w:r>
-        <w:rPr>
-          <w:b/>
-          <w:bCs/>
-          <w:color w:val="FF0000"/>
-        </w:rPr>
-        <w:t>Oggetti che incrementano il punteggio</w:t>
+        <w:t>la</w:t>
+      </w:r>
+      <w:r>
+        <w:t xml:space="preserve"> </w:t>
+      </w:r>
+      <w:proofErr w:type="spellStart"/>
+      <w:r>
+        <w:rPr>
+          <w:b/>
+          <w:bCs/>
+        </w:rPr>
+        <w:t>Stranomino</w:t>
+      </w:r>
+      <w:proofErr w:type="spellEnd"/>
+      <w:r>
+        <w:rPr>
+          <w:b/>
+          <w:bCs/>
+        </w:rPr>
+        <w:t xml:space="preserve"> Amico</w:t>
+      </w:r>
+      <w:r>
+        <w:t xml:space="preserve"> </w:t>
+      </w:r>
+      <w:r>
+        <w:t>(</w:t>
+      </w:r>
+      <w:r>
+        <w:t>terza</w:t>
+      </w:r>
+      <w:r>
+        <w:t xml:space="preserve"> immagine)</w:t>
+      </w:r>
+      <w:r>
+        <w:t>, che fa avanzare il giocatore del turno di due caselle;</w:t>
       </w:r>
     </w:p>
     <w:p>
@@ -392,11 +1209,298 @@
         <w:pStyle w:val="Paragrafoelenco"/>
         <w:numPr>
           <w:ilvl w:val="0"/>
-          <w:numId w:val="4"/>
+          <w:numId w:val="11"/>
         </w:numPr>
       </w:pPr>
       <w:r>
-        <w:t>Spada</w:t>
+        <w:t>l</w:t>
+      </w:r>
+      <w:r>
+        <w:t xml:space="preserve">a </w:t>
+      </w:r>
+      <w:r>
+        <w:rPr>
+          <w:b/>
+          <w:bCs/>
+        </w:rPr>
+        <w:t>civetta</w:t>
+      </w:r>
+      <w:r>
+        <w:t xml:space="preserve"> </w:t>
+      </w:r>
+      <w:r>
+        <w:t>(</w:t>
+      </w:r>
+      <w:r>
+        <w:t>quart</w:t>
+      </w:r>
+      <w:r>
+        <w:t>a immagine)</w:t>
+      </w:r>
+      <w:r>
+        <w:t>, che fa avanzare il giocatore del turno di una casella.</w:t>
+      </w:r>
+    </w:p>
+    <w:p>
+      <w:r>
+        <w:rPr>
+          <w:noProof/>
+        </w:rPr>
+        <w:drawing>
+          <wp:inline distT="0" distB="0" distL="0" distR="0" wp14:anchorId="5A80D054" wp14:editId="33A6EF80">
+            <wp:extent cx="1504950" cy="1600200"/>
+            <wp:effectExtent l="0" t="0" r="0" b="0"/>
+            <wp:docPr id="6" name="Immagine 6"/>
+            <wp:cNvGraphicFramePr>
+              <a:graphicFrameLocks xmlns:a="http://schemas.openxmlformats.org/drawingml/2006/main" noChangeAspect="1"/>
+            </wp:cNvGraphicFramePr>
+            <a:graphic xmlns:a="http://schemas.openxmlformats.org/drawingml/2006/main">
+              <a:graphicData uri="http://schemas.openxmlformats.org/drawingml/2006/picture">
+                <pic:pic xmlns:pic="http://schemas.openxmlformats.org/drawingml/2006/picture">
+                  <pic:nvPicPr>
+                    <pic:cNvPr id="0" name="Picture 6"/>
+                    <pic:cNvPicPr>
+                      <a:picLocks noChangeAspect="1" noChangeArrowheads="1"/>
+                    </pic:cNvPicPr>
+                  </pic:nvPicPr>
+                  <pic:blipFill rotWithShape="1">
+                    <a:blip r:embed="rId14">
+                      <a:extLst>
+                        <a:ext uri="{28A0092B-C50C-407E-A947-70E740481C1C}">
+                          <a14:useLocalDpi xmlns:a14="http://schemas.microsoft.com/office/drawing/2010/main" val="0"/>
+                        </a:ext>
+                      </a:extLst>
+                    </a:blip>
+                    <a:srcRect t="16129" b="16129"/>
+                    <a:stretch/>
+                  </pic:blipFill>
+                  <pic:spPr bwMode="auto">
+                    <a:xfrm>
+                      <a:off x="0" y="0"/>
+                      <a:ext cx="1504950" cy="1600200"/>
+                    </a:xfrm>
+                    <a:prstGeom prst="ellipse">
+                      <a:avLst/>
+                    </a:prstGeom>
+                    <a:noFill/>
+                    <a:ln>
+                      <a:noFill/>
+                    </a:ln>
+                    <a:extLst>
+                      <a:ext uri="{53640926-AAD7-44D8-BBD7-CCE9431645EC}">
+                        <a14:shadowObscured xmlns:a14="http://schemas.microsoft.com/office/drawing/2010/main"/>
+                      </a:ext>
+                    </a:extLst>
+                  </pic:spPr>
+                </pic:pic>
+              </a:graphicData>
+            </a:graphic>
+          </wp:inline>
+        </w:drawing>
+      </w:r>
+      <w:r>
+        <w:t xml:space="preserve">  </w:t>
+      </w:r>
+      <w:r>
+        <w:t xml:space="preserve">  </w:t>
+      </w:r>
+      <w:r>
+        <w:t xml:space="preserve">  </w:t>
+      </w:r>
+      <w:r>
+        <w:rPr>
+          <w:noProof/>
+        </w:rPr>
+        <w:drawing>
+          <wp:inline distT="0" distB="0" distL="0" distR="0" wp14:anchorId="337B60F6" wp14:editId="54CD6623">
+            <wp:extent cx="1531899" cy="1600200"/>
+            <wp:effectExtent l="0" t="0" r="0" b="0"/>
+            <wp:docPr id="7" name="Immagine 7"/>
+            <wp:cNvGraphicFramePr>
+              <a:graphicFrameLocks xmlns:a="http://schemas.openxmlformats.org/drawingml/2006/main" noChangeAspect="1"/>
+            </wp:cNvGraphicFramePr>
+            <a:graphic xmlns:a="http://schemas.openxmlformats.org/drawingml/2006/main">
+              <a:graphicData uri="http://schemas.openxmlformats.org/drawingml/2006/picture">
+                <pic:pic xmlns:pic="http://schemas.openxmlformats.org/drawingml/2006/picture">
+                  <pic:nvPicPr>
+                    <pic:cNvPr id="0" name="Picture 7"/>
+                    <pic:cNvPicPr>
+                      <a:picLocks noChangeAspect="1" noChangeArrowheads="1"/>
+                    </pic:cNvPicPr>
+                  </pic:nvPicPr>
+                  <pic:blipFill rotWithShape="1">
+                    <a:blip r:embed="rId15">
+                      <a:extLst>
+                        <a:ext uri="{28A0092B-C50C-407E-A947-70E740481C1C}">
+                          <a14:useLocalDpi xmlns:a14="http://schemas.microsoft.com/office/drawing/2010/main" val="0"/>
+                        </a:ext>
+                      </a:extLst>
+                    </a:blip>
+                    <a:srcRect t="16803" b="15984"/>
+                    <a:stretch/>
+                  </pic:blipFill>
+                  <pic:spPr bwMode="auto">
+                    <a:xfrm>
+                      <a:off x="0" y="0"/>
+                      <a:ext cx="1532691" cy="1601027"/>
+                    </a:xfrm>
+                    <a:prstGeom prst="ellipse">
+                      <a:avLst/>
+                    </a:prstGeom>
+                    <a:noFill/>
+                    <a:ln>
+                      <a:noFill/>
+                    </a:ln>
+                    <a:extLst>
+                      <a:ext uri="{53640926-AAD7-44D8-BBD7-CCE9431645EC}">
+                        <a14:shadowObscured xmlns:a14="http://schemas.microsoft.com/office/drawing/2010/main"/>
+                      </a:ext>
+                    </a:extLst>
+                  </pic:spPr>
+                </pic:pic>
+              </a:graphicData>
+            </a:graphic>
+          </wp:inline>
+        </w:drawing>
+      </w:r>
+      <w:r>
+        <w:t xml:space="preserve">  </w:t>
+      </w:r>
+      <w:r>
+        <w:t xml:space="preserve">   </w:t>
+      </w:r>
+      <w:r>
+        <w:t xml:space="preserve">  </w:t>
+      </w:r>
+      <w:r>
+        <w:rPr>
+          <w:noProof/>
+        </w:rPr>
+        <w:drawing>
+          <wp:inline distT="0" distB="0" distL="0" distR="0" wp14:anchorId="67B988B9" wp14:editId="53BF0B61">
+            <wp:extent cx="1542361" cy="1600200"/>
+            <wp:effectExtent l="0" t="0" r="1270" b="0"/>
+            <wp:docPr id="9" name="Immagine 9"/>
+            <wp:cNvGraphicFramePr>
+              <a:graphicFrameLocks xmlns:a="http://schemas.openxmlformats.org/drawingml/2006/main" noChangeAspect="1"/>
+            </wp:cNvGraphicFramePr>
+            <a:graphic xmlns:a="http://schemas.openxmlformats.org/drawingml/2006/main">
+              <a:graphicData uri="http://schemas.openxmlformats.org/drawingml/2006/picture">
+                <pic:pic xmlns:pic="http://schemas.openxmlformats.org/drawingml/2006/picture">
+                  <pic:nvPicPr>
+                    <pic:cNvPr id="0" name="Picture 9"/>
+                    <pic:cNvPicPr>
+                      <a:picLocks noChangeAspect="1" noChangeArrowheads="1"/>
+                    </pic:cNvPicPr>
+                  </pic:nvPicPr>
+                  <pic:blipFill rotWithShape="1">
+                    <a:blip r:embed="rId16">
+                      <a:extLst>
+                        <a:ext uri="{28A0092B-C50C-407E-A947-70E740481C1C}">
+                          <a14:useLocalDpi xmlns:a14="http://schemas.microsoft.com/office/drawing/2010/main" val="0"/>
+                        </a:ext>
+                      </a:extLst>
+                    </a:blip>
+                    <a:srcRect t="16260" b="16260"/>
+                    <a:stretch/>
+                  </pic:blipFill>
+                  <pic:spPr bwMode="auto">
+                    <a:xfrm>
+                      <a:off x="0" y="0"/>
+                      <a:ext cx="1546099" cy="1604079"/>
+                    </a:xfrm>
+                    <a:prstGeom prst="ellipse">
+                      <a:avLst/>
+                    </a:prstGeom>
+                    <a:noFill/>
+                    <a:ln>
+                      <a:noFill/>
+                    </a:ln>
+                    <a:extLst>
+                      <a:ext uri="{53640926-AAD7-44D8-BBD7-CCE9431645EC}">
+                        <a14:shadowObscured xmlns:a14="http://schemas.microsoft.com/office/drawing/2010/main"/>
+                      </a:ext>
+                    </a:extLst>
+                  </pic:spPr>
+                </pic:pic>
+              </a:graphicData>
+            </a:graphic>
+          </wp:inline>
+        </w:drawing>
+      </w:r>
+      <w:r>
+        <w:t xml:space="preserve">   </w:t>
+      </w:r>
+      <w:r>
+        <w:t xml:space="preserve"> </w:t>
+      </w:r>
+      <w:r>
+        <w:rPr>
+          <w:noProof/>
+        </w:rPr>
+        <w:drawing>
+          <wp:inline distT="0" distB="0" distL="0" distR="0" wp14:anchorId="1504450A" wp14:editId="5FD94502">
+            <wp:extent cx="1476375" cy="1606057"/>
+            <wp:effectExtent l="0" t="0" r="0" b="0"/>
+            <wp:docPr id="8" name="Immagine 8"/>
+            <wp:cNvGraphicFramePr>
+              <a:graphicFrameLocks xmlns:a="http://schemas.openxmlformats.org/drawingml/2006/main" noChangeAspect="1"/>
+            </wp:cNvGraphicFramePr>
+            <a:graphic xmlns:a="http://schemas.openxmlformats.org/drawingml/2006/main">
+              <a:graphicData uri="http://schemas.openxmlformats.org/drawingml/2006/picture">
+                <pic:pic xmlns:pic="http://schemas.openxmlformats.org/drawingml/2006/picture">
+                  <pic:nvPicPr>
+                    <pic:cNvPr id="0" name="Picture 8"/>
+                    <pic:cNvPicPr>
+                      <a:picLocks noChangeAspect="1" noChangeArrowheads="1"/>
+                    </pic:cNvPicPr>
+                  </pic:nvPicPr>
+                  <pic:blipFill>
+                    <a:blip r:embed="rId17">
+                      <a:extLst>
+                        <a:ext uri="{28A0092B-C50C-407E-A947-70E740481C1C}">
+                          <a14:useLocalDpi xmlns:a14="http://schemas.microsoft.com/office/drawing/2010/main" val="0"/>
+                        </a:ext>
+                      </a:extLst>
+                    </a:blip>
+                    <a:srcRect/>
+                    <a:stretch>
+                      <a:fillRect/>
+                    </a:stretch>
+                  </pic:blipFill>
+                  <pic:spPr bwMode="auto">
+                    <a:xfrm>
+                      <a:off x="0" y="0"/>
+                      <a:ext cx="1477038" cy="1606778"/>
+                    </a:xfrm>
+                    <a:prstGeom prst="ellipse">
+                      <a:avLst/>
+                    </a:prstGeom>
+                    <a:noFill/>
+                    <a:ln>
+                      <a:noFill/>
+                    </a:ln>
+                  </pic:spPr>
+                </pic:pic>
+              </a:graphicData>
+            </a:graphic>
+          </wp:inline>
+        </w:drawing>
+      </w:r>
+    </w:p>
+    <w:p/>
+    <w:p/>
+    <w:p/>
+    <w:p/>
+    <w:p/>
+    <w:p/>
+    <w:p>
+      <w:r>
+        <w:lastRenderedPageBreak/>
+        <w:t xml:space="preserve">Ci sono poi </w:t>
+      </w:r>
+      <w:r>
+        <w:t>degli oggetti che proteggono contro quegli oggetti che ostacolano il percorso:</w:t>
       </w:r>
     </w:p>
     <w:p>
@@ -404,11 +1508,35 @@
         <w:pStyle w:val="Paragrafoelenco"/>
         <w:numPr>
           <w:ilvl w:val="0"/>
-          <w:numId w:val="4"/>
+          <w:numId w:val="14"/>
         </w:numPr>
-      </w:pPr>
-      <w:r>
-        <w:t>Anello</w:t>
+        <w:ind w:left="851" w:hanging="425"/>
+      </w:pPr>
+      <w:r>
+        <w:t xml:space="preserve">la </w:t>
+      </w:r>
+      <w:r>
+        <w:rPr>
+          <w:b/>
+          <w:bCs/>
+        </w:rPr>
+        <w:t>s</w:t>
+      </w:r>
+      <w:r>
+        <w:rPr>
+          <w:b/>
+          <w:bCs/>
+        </w:rPr>
+        <w:t>pada</w:t>
+      </w:r>
+      <w:r>
+        <w:t xml:space="preserve"> </w:t>
+      </w:r>
+      <w:r>
+        <w:t>(prima immagine)</w:t>
+      </w:r>
+      <w:r>
+        <w:t>, che offre protezione contro il drago;</w:t>
       </w:r>
     </w:p>
     <w:p>
@@ -416,11 +1544,50 @@
         <w:pStyle w:val="Paragrafoelenco"/>
         <w:numPr>
           <w:ilvl w:val="0"/>
-          <w:numId w:val="4"/>
+          <w:numId w:val="14"/>
         </w:numPr>
-      </w:pPr>
-      <w:r>
-        <w:t>Sacco con denari d’oro</w:t>
+        <w:ind w:left="851" w:hanging="425"/>
+      </w:pPr>
+      <w:r>
+        <w:t xml:space="preserve">il </w:t>
+      </w:r>
+      <w:r>
+        <w:rPr>
+          <w:b/>
+          <w:bCs/>
+        </w:rPr>
+        <w:t>c</w:t>
+      </w:r>
+      <w:r>
+        <w:rPr>
+          <w:b/>
+          <w:bCs/>
+        </w:rPr>
+        <w:t>andelabro</w:t>
+      </w:r>
+      <w:r>
+        <w:t xml:space="preserve"> </w:t>
+      </w:r>
+      <w:r>
+        <w:t>(</w:t>
+      </w:r>
+      <w:r>
+        <w:t>seconda</w:t>
+      </w:r>
+      <w:r>
+        <w:t xml:space="preserve"> immagine)</w:t>
+      </w:r>
+      <w:r>
+        <w:t>,</w:t>
+      </w:r>
+      <w:r>
+        <w:t xml:space="preserve"> </w:t>
+      </w:r>
+      <w:r>
+        <w:t>che offre protezione contro i fantasmi</w:t>
+      </w:r>
+      <w:r>
+        <w:t>;</w:t>
       </w:r>
     </w:p>
     <w:p>
@@ -428,11 +1595,54 @@
         <w:pStyle w:val="Paragrafoelenco"/>
         <w:numPr>
           <w:ilvl w:val="0"/>
-          <w:numId w:val="4"/>
+          <w:numId w:val="14"/>
         </w:numPr>
-      </w:pPr>
-      <w:r>
-        <w:t>Smeraldo</w:t>
+        <w:ind w:left="851" w:hanging="425"/>
+      </w:pPr>
+      <w:r>
+        <w:t xml:space="preserve">il </w:t>
+      </w:r>
+      <w:r>
+        <w:rPr>
+          <w:b/>
+          <w:bCs/>
+        </w:rPr>
+        <w:t>l</w:t>
+      </w:r>
+      <w:r>
+        <w:rPr>
+          <w:b/>
+          <w:bCs/>
+        </w:rPr>
+        <w:t>ibro</w:t>
+      </w:r>
+      <w:r>
+        <w:t xml:space="preserve"> </w:t>
+      </w:r>
+      <w:r>
+        <w:rPr>
+          <w:b/>
+          <w:bCs/>
+        </w:rPr>
+        <w:t>magico</w:t>
+      </w:r>
+      <w:r>
+        <w:t xml:space="preserve"> </w:t>
+      </w:r>
+      <w:r>
+        <w:t>(</w:t>
+      </w:r>
+      <w:r>
+        <w:t>terza</w:t>
+      </w:r>
+      <w:r>
+        <w:t xml:space="preserve"> immagine)</w:t>
+      </w:r>
+      <w:r>
+        <w:t xml:space="preserve">, che offre protezione contro </w:t>
+      </w:r>
+      <w:r>
+        <w:t>la morte;</w:t>
       </w:r>
     </w:p>
     <w:p>
@@ -440,11 +1650,315 @@
         <w:pStyle w:val="Paragrafoelenco"/>
         <w:numPr>
           <w:ilvl w:val="0"/>
-          <w:numId w:val="4"/>
+          <w:numId w:val="14"/>
         </w:numPr>
-      </w:pPr>
-      <w:r>
-        <w:t>Corona</w:t>
+        <w:ind w:left="851" w:hanging="425"/>
+      </w:pPr>
+      <w:r>
+        <w:t>l</w:t>
+      </w:r>
+      <w:r>
+        <w:t>’</w:t>
+      </w:r>
+      <w:r>
+        <w:rPr>
+          <w:b/>
+          <w:bCs/>
+        </w:rPr>
+        <w:t>elmo</w:t>
+      </w:r>
+      <w:r>
+        <w:t xml:space="preserve"> </w:t>
+      </w:r>
+      <w:r>
+        <w:t>(</w:t>
+      </w:r>
+      <w:r>
+        <w:t>quarta</w:t>
+      </w:r>
+      <w:r>
+        <w:t xml:space="preserve"> immagine)</w:t>
+      </w:r>
+      <w:r>
+        <w:t>, che offre protezione contro il drago.</w:t>
+      </w:r>
+    </w:p>
+    <w:p>
+      <w:r>
+        <w:rPr>
+          <w:noProof/>
+        </w:rPr>
+        <w:drawing>
+          <wp:inline distT="0" distB="0" distL="0" distR="0" wp14:anchorId="27C87BDB" wp14:editId="3EF74478">
+            <wp:extent cx="1495425" cy="1552575"/>
+            <wp:effectExtent l="0" t="0" r="9525" b="9525"/>
+            <wp:docPr id="10" name="Immagine 10"/>
+            <wp:cNvGraphicFramePr>
+              <a:graphicFrameLocks xmlns:a="http://schemas.openxmlformats.org/drawingml/2006/main" noChangeAspect="1"/>
+            </wp:cNvGraphicFramePr>
+            <a:graphic xmlns:a="http://schemas.openxmlformats.org/drawingml/2006/main">
+              <a:graphicData uri="http://schemas.openxmlformats.org/drawingml/2006/picture">
+                <pic:pic xmlns:pic="http://schemas.openxmlformats.org/drawingml/2006/picture">
+                  <pic:nvPicPr>
+                    <pic:cNvPr id="0" name="Picture 10"/>
+                    <pic:cNvPicPr>
+                      <a:picLocks noChangeAspect="1" noChangeArrowheads="1"/>
+                    </pic:cNvPicPr>
+                  </pic:nvPicPr>
+                  <pic:blipFill rotWithShape="1">
+                    <a:blip r:embed="rId18">
+                      <a:extLst>
+                        <a:ext uri="{28A0092B-C50C-407E-A947-70E740481C1C}">
+                          <a14:useLocalDpi xmlns:a14="http://schemas.microsoft.com/office/drawing/2010/main" val="0"/>
+                        </a:ext>
+                      </a:extLst>
+                    </a:blip>
+                    <a:srcRect t="17886" b="15853"/>
+                    <a:stretch/>
+                  </pic:blipFill>
+                  <pic:spPr bwMode="auto">
+                    <a:xfrm>
+                      <a:off x="0" y="0"/>
+                      <a:ext cx="1495425" cy="1552575"/>
+                    </a:xfrm>
+                    <a:prstGeom prst="ellipse">
+                      <a:avLst/>
+                    </a:prstGeom>
+                    <a:noFill/>
+                    <a:ln>
+                      <a:noFill/>
+                    </a:ln>
+                    <a:extLst>
+                      <a:ext uri="{53640926-AAD7-44D8-BBD7-CCE9431645EC}">
+                        <a14:shadowObscured xmlns:a14="http://schemas.microsoft.com/office/drawing/2010/main"/>
+                      </a:ext>
+                    </a:extLst>
+                  </pic:spPr>
+                </pic:pic>
+              </a:graphicData>
+            </a:graphic>
+          </wp:inline>
+        </w:drawing>
+      </w:r>
+      <w:r>
+        <w:t xml:space="preserve">  </w:t>
+      </w:r>
+      <w:r>
+        <w:t xml:space="preserve">  </w:t>
+      </w:r>
+      <w:r>
+        <w:t xml:space="preserve">  </w:t>
+      </w:r>
+      <w:r>
+        <w:rPr>
+          <w:noProof/>
+        </w:rPr>
+        <w:drawing>
+          <wp:inline distT="0" distB="0" distL="0" distR="0" wp14:anchorId="1F939019" wp14:editId="40EE4884">
+            <wp:extent cx="1466850" cy="1581150"/>
+            <wp:effectExtent l="0" t="0" r="0" b="0"/>
+            <wp:docPr id="11" name="Immagine 11"/>
+            <wp:cNvGraphicFramePr>
+              <a:graphicFrameLocks xmlns:a="http://schemas.openxmlformats.org/drawingml/2006/main" noChangeAspect="1"/>
+            </wp:cNvGraphicFramePr>
+            <a:graphic xmlns:a="http://schemas.openxmlformats.org/drawingml/2006/main">
+              <a:graphicData uri="http://schemas.openxmlformats.org/drawingml/2006/picture">
+                <pic:pic xmlns:pic="http://schemas.openxmlformats.org/drawingml/2006/picture">
+                  <pic:nvPicPr>
+                    <pic:cNvPr id="0" name="Picture 11"/>
+                    <pic:cNvPicPr>
+                      <a:picLocks noChangeAspect="1" noChangeArrowheads="1"/>
+                    </pic:cNvPicPr>
+                  </pic:nvPicPr>
+                  <pic:blipFill rotWithShape="1">
+                    <a:blip r:embed="rId19">
+                      <a:extLst>
+                        <a:ext uri="{28A0092B-C50C-407E-A947-70E740481C1C}">
+                          <a14:useLocalDpi xmlns:a14="http://schemas.microsoft.com/office/drawing/2010/main" val="0"/>
+                        </a:ext>
+                      </a:extLst>
+                    </a:blip>
+                    <a:srcRect t="15918" b="16326"/>
+                    <a:stretch/>
+                  </pic:blipFill>
+                  <pic:spPr bwMode="auto">
+                    <a:xfrm>
+                      <a:off x="0" y="0"/>
+                      <a:ext cx="1466850" cy="1581150"/>
+                    </a:xfrm>
+                    <a:prstGeom prst="ellipse">
+                      <a:avLst/>
+                    </a:prstGeom>
+                    <a:noFill/>
+                    <a:ln>
+                      <a:noFill/>
+                    </a:ln>
+                    <a:extLst>
+                      <a:ext uri="{53640926-AAD7-44D8-BBD7-CCE9431645EC}">
+                        <a14:shadowObscured xmlns:a14="http://schemas.microsoft.com/office/drawing/2010/main"/>
+                      </a:ext>
+                    </a:extLst>
+                  </pic:spPr>
+                </pic:pic>
+              </a:graphicData>
+            </a:graphic>
+          </wp:inline>
+        </w:drawing>
+      </w:r>
+      <w:r>
+        <w:t xml:space="preserve">   </w:t>
+      </w:r>
+      <w:r>
+        <w:t xml:space="preserve"> </w:t>
+      </w:r>
+      <w:r>
+        <w:t xml:space="preserve"> </w:t>
+      </w:r>
+      <w:r>
+        <w:t xml:space="preserve"> </w:t>
+      </w:r>
+      <w:r>
+        <w:rPr>
+          <w:noProof/>
+        </w:rPr>
+        <w:drawing>
+          <wp:inline distT="0" distB="0" distL="0" distR="0" wp14:anchorId="364CD3A1" wp14:editId="6B780A6F">
+            <wp:extent cx="1466850" cy="1600200"/>
+            <wp:effectExtent l="0" t="0" r="0" b="0"/>
+            <wp:docPr id="12" name="Immagine 12"/>
+            <wp:cNvGraphicFramePr>
+              <a:graphicFrameLocks xmlns:a="http://schemas.openxmlformats.org/drawingml/2006/main" noChangeAspect="1"/>
+            </wp:cNvGraphicFramePr>
+            <a:graphic xmlns:a="http://schemas.openxmlformats.org/drawingml/2006/main">
+              <a:graphicData uri="http://schemas.openxmlformats.org/drawingml/2006/picture">
+                <pic:pic xmlns:pic="http://schemas.openxmlformats.org/drawingml/2006/picture">
+                  <pic:nvPicPr>
+                    <pic:cNvPr id="0" name="Picture 12"/>
+                    <pic:cNvPicPr>
+                      <a:picLocks noChangeAspect="1" noChangeArrowheads="1"/>
+                    </pic:cNvPicPr>
+                  </pic:nvPicPr>
+                  <pic:blipFill rotWithShape="1">
+                    <a:blip r:embed="rId20">
+                      <a:extLst>
+                        <a:ext uri="{28A0092B-C50C-407E-A947-70E740481C1C}">
+                          <a14:useLocalDpi xmlns:a14="http://schemas.microsoft.com/office/drawing/2010/main" val="0"/>
+                        </a:ext>
+                      </a:extLst>
+                    </a:blip>
+                    <a:srcRect t="15511" b="15918"/>
+                    <a:stretch/>
+                  </pic:blipFill>
+                  <pic:spPr bwMode="auto">
+                    <a:xfrm>
+                      <a:off x="0" y="0"/>
+                      <a:ext cx="1466850" cy="1600200"/>
+                    </a:xfrm>
+                    <a:prstGeom prst="ellipse">
+                      <a:avLst/>
+                    </a:prstGeom>
+                    <a:noFill/>
+                    <a:ln>
+                      <a:noFill/>
+                    </a:ln>
+                    <a:extLst>
+                      <a:ext uri="{53640926-AAD7-44D8-BBD7-CCE9431645EC}">
+                        <a14:shadowObscured xmlns:a14="http://schemas.microsoft.com/office/drawing/2010/main"/>
+                      </a:ext>
+                    </a:extLst>
+                  </pic:spPr>
+                </pic:pic>
+              </a:graphicData>
+            </a:graphic>
+          </wp:inline>
+        </w:drawing>
+      </w:r>
+      <w:r>
+        <w:t xml:space="preserve"> </w:t>
+      </w:r>
+      <w:r>
+        <w:t xml:space="preserve">  </w:t>
+      </w:r>
+      <w:r>
+        <w:t xml:space="preserve">  </w:t>
+      </w:r>
+      <w:r>
+        <w:rPr>
+          <w:noProof/>
+        </w:rPr>
+        <w:drawing>
+          <wp:inline distT="0" distB="0" distL="0" distR="0" wp14:anchorId="0EC04300" wp14:editId="4F8D5811">
+            <wp:extent cx="1551114" cy="1600200"/>
+            <wp:effectExtent l="0" t="0" r="0" b="0"/>
+            <wp:docPr id="14" name="Immagine 14"/>
+            <wp:cNvGraphicFramePr>
+              <a:graphicFrameLocks xmlns:a="http://schemas.openxmlformats.org/drawingml/2006/main" noChangeAspect="1"/>
+            </wp:cNvGraphicFramePr>
+            <a:graphic xmlns:a="http://schemas.openxmlformats.org/drawingml/2006/main">
+              <a:graphicData uri="http://schemas.openxmlformats.org/drawingml/2006/picture">
+                <pic:pic xmlns:pic="http://schemas.openxmlformats.org/drawingml/2006/picture">
+                  <pic:nvPicPr>
+                    <pic:cNvPr id="0" name="Picture 14"/>
+                    <pic:cNvPicPr>
+                      <a:picLocks noChangeAspect="1" noChangeArrowheads="1"/>
+                    </pic:cNvPicPr>
+                  </pic:nvPicPr>
+                  <pic:blipFill rotWithShape="1">
+                    <a:blip r:embed="rId21">
+                      <a:extLst>
+                        <a:ext uri="{28A0092B-C50C-407E-A947-70E740481C1C}">
+                          <a14:useLocalDpi xmlns:a14="http://schemas.microsoft.com/office/drawing/2010/main" val="0"/>
+                        </a:ext>
+                      </a:extLst>
+                    </a:blip>
+                    <a:srcRect t="16868" b="17671"/>
+                    <a:stretch/>
+                  </pic:blipFill>
+                  <pic:spPr bwMode="auto">
+                    <a:xfrm>
+                      <a:off x="0" y="0"/>
+                      <a:ext cx="1552104" cy="1601222"/>
+                    </a:xfrm>
+                    <a:prstGeom prst="ellipse">
+                      <a:avLst/>
+                    </a:prstGeom>
+                    <a:noFill/>
+                    <a:ln>
+                      <a:noFill/>
+                    </a:ln>
+                    <a:extLst>
+                      <a:ext uri="{53640926-AAD7-44D8-BBD7-CCE9431645EC}">
+                        <a14:shadowObscured xmlns:a14="http://schemas.microsoft.com/office/drawing/2010/main"/>
+                      </a:ext>
+                    </a:extLst>
+                  </pic:spPr>
+                </pic:pic>
+              </a:graphicData>
+            </a:graphic>
+          </wp:inline>
+        </w:drawing>
+      </w:r>
+    </w:p>
+    <w:p>
+      <w:pPr>
+        <w:rPr>
+          <w:b/>
+          <w:bCs/>
+          <w:color w:val="0070C0"/>
+        </w:rPr>
+      </w:pPr>
+      <w:r>
+        <w:rPr>
+          <w:b/>
+          <w:bCs/>
+          <w:color w:val="0070C0"/>
+        </w:rPr>
+        <w:t>Oggetti che non fanno nulla</w:t>
+      </w:r>
+    </w:p>
+    <w:p>
+      <w:r>
+        <w:t>All’interno di un vecchio e abbandonato labirinto si possono trovare molti animali, che non fanno nulla però. Questi sono:</w:t>
       </w:r>
     </w:p>
     <w:p>
@@ -452,11 +1966,27 @@
         <w:pStyle w:val="Paragrafoelenco"/>
         <w:numPr>
           <w:ilvl w:val="0"/>
-          <w:numId w:val="4"/>
+          <w:numId w:val="8"/>
         </w:numPr>
       </w:pPr>
       <w:r>
-        <w:t>Candelabro</w:t>
+        <w:t xml:space="preserve">lo </w:t>
+      </w:r>
+      <w:r>
+        <w:rPr>
+          <w:b/>
+          <w:bCs/>
+        </w:rPr>
+        <w:t>scarabeo</w:t>
+      </w:r>
+      <w:r>
+        <w:t xml:space="preserve"> </w:t>
+      </w:r>
+      <w:r>
+        <w:t>(prima immagine)</w:t>
+      </w:r>
+      <w:r>
+        <w:t>;</w:t>
       </w:r>
     </w:p>
     <w:p>
@@ -464,11 +1994,33 @@
         <w:pStyle w:val="Paragrafoelenco"/>
         <w:numPr>
           <w:ilvl w:val="0"/>
-          <w:numId w:val="4"/>
+          <w:numId w:val="8"/>
         </w:numPr>
       </w:pPr>
       <w:r>
-        <w:t>Libro magico</w:t>
+        <w:t xml:space="preserve">il </w:t>
+      </w:r>
+      <w:r>
+        <w:rPr>
+          <w:b/>
+          <w:bCs/>
+        </w:rPr>
+        <w:t>topo</w:t>
+      </w:r>
+      <w:r>
+        <w:t xml:space="preserve"> </w:t>
+      </w:r>
+      <w:r>
+        <w:t>(</w:t>
+      </w:r>
+      <w:r>
+        <w:t>second</w:t>
+      </w:r>
+      <w:r>
+        <w:t>a immagine)</w:t>
+      </w:r>
+      <w:r>
+        <w:t>;</w:t>
       </w:r>
     </w:p>
     <w:p>
@@ -476,11 +2028,220 @@
         <w:pStyle w:val="Paragrafoelenco"/>
         <w:numPr>
           <w:ilvl w:val="0"/>
-          <w:numId w:val="4"/>
+          <w:numId w:val="8"/>
         </w:numPr>
       </w:pPr>
       <w:r>
-        <w:t>Mappa</w:t>
+        <w:t xml:space="preserve">il </w:t>
+      </w:r>
+      <w:r>
+        <w:rPr>
+          <w:b/>
+          <w:bCs/>
+        </w:rPr>
+        <w:t>ragno</w:t>
+      </w:r>
+      <w:r>
+        <w:t xml:space="preserve"> </w:t>
+      </w:r>
+      <w:r>
+        <w:t>(</w:t>
+      </w:r>
+      <w:r>
+        <w:t>terza</w:t>
+      </w:r>
+      <w:r>
+        <w:t xml:space="preserve"> immagine)</w:t>
+      </w:r>
+      <w:r>
+        <w:t>;</w:t>
+      </w:r>
+    </w:p>
+    <w:p>
+      <w:r>
+        <w:rPr>
+          <w:noProof/>
+        </w:rPr>
+        <w:drawing>
+          <wp:inline distT="0" distB="0" distL="0" distR="0" wp14:anchorId="27201119" wp14:editId="59C4767E">
+            <wp:extent cx="1495425" cy="1600200"/>
+            <wp:effectExtent l="0" t="0" r="9525" b="0"/>
+            <wp:docPr id="15" name="Immagine 15"/>
+            <wp:cNvGraphicFramePr>
+              <a:graphicFrameLocks xmlns:a="http://schemas.openxmlformats.org/drawingml/2006/main" noChangeAspect="1"/>
+            </wp:cNvGraphicFramePr>
+            <a:graphic xmlns:a="http://schemas.openxmlformats.org/drawingml/2006/main">
+              <a:graphicData uri="http://schemas.openxmlformats.org/drawingml/2006/picture">
+                <pic:pic xmlns:pic="http://schemas.openxmlformats.org/drawingml/2006/picture">
+                  <pic:nvPicPr>
+                    <pic:cNvPr id="0" name="Picture 15"/>
+                    <pic:cNvPicPr>
+                      <a:picLocks noChangeAspect="1" noChangeArrowheads="1"/>
+                    </pic:cNvPicPr>
+                  </pic:nvPicPr>
+                  <pic:blipFill rotWithShape="1">
+                    <a:blip r:embed="rId22">
+                      <a:extLst>
+                        <a:ext uri="{28A0092B-C50C-407E-A947-70E740481C1C}">
+                          <a14:useLocalDpi xmlns:a14="http://schemas.microsoft.com/office/drawing/2010/main" val="0"/>
+                        </a:ext>
+                      </a:extLst>
+                    </a:blip>
+                    <a:srcRect t="15476" b="17857"/>
+                    <a:stretch/>
+                  </pic:blipFill>
+                  <pic:spPr bwMode="auto">
+                    <a:xfrm>
+                      <a:off x="0" y="0"/>
+                      <a:ext cx="1495425" cy="1600200"/>
+                    </a:xfrm>
+                    <a:prstGeom prst="ellipse">
+                      <a:avLst/>
+                    </a:prstGeom>
+                    <a:noFill/>
+                    <a:ln>
+                      <a:noFill/>
+                    </a:ln>
+                    <a:extLst>
+                      <a:ext uri="{53640926-AAD7-44D8-BBD7-CCE9431645EC}">
+                        <a14:shadowObscured xmlns:a14="http://schemas.microsoft.com/office/drawing/2010/main"/>
+                      </a:ext>
+                    </a:extLst>
+                  </pic:spPr>
+                </pic:pic>
+              </a:graphicData>
+            </a:graphic>
+          </wp:inline>
+        </w:drawing>
+      </w:r>
+      <w:r>
+        <w:t xml:space="preserve">                                </w:t>
+      </w:r>
+      <w:r>
+        <w:rPr>
+          <w:noProof/>
+        </w:rPr>
+        <w:t xml:space="preserve"> </w:t>
+      </w:r>
+      <w:r>
+        <w:rPr>
+          <w:noProof/>
+        </w:rPr>
+        <w:drawing>
+          <wp:inline distT="0" distB="0" distL="0" distR="0" wp14:anchorId="68E1A971" wp14:editId="3B087680">
+            <wp:extent cx="1504950" cy="1571625"/>
+            <wp:effectExtent l="0" t="0" r="0" b="9525"/>
+            <wp:docPr id="16" name="Immagine 16"/>
+            <wp:cNvGraphicFramePr>
+              <a:graphicFrameLocks xmlns:a="http://schemas.openxmlformats.org/drawingml/2006/main" noChangeAspect="1"/>
+            </wp:cNvGraphicFramePr>
+            <a:graphic xmlns:a="http://schemas.openxmlformats.org/drawingml/2006/main">
+              <a:graphicData uri="http://schemas.openxmlformats.org/drawingml/2006/picture">
+                <pic:pic xmlns:pic="http://schemas.openxmlformats.org/drawingml/2006/picture">
+                  <pic:nvPicPr>
+                    <pic:cNvPr id="0" name="Picture 16"/>
+                    <pic:cNvPicPr>
+                      <a:picLocks noChangeAspect="1" noChangeArrowheads="1"/>
+                    </pic:cNvPicPr>
+                  </pic:nvPicPr>
+                  <pic:blipFill rotWithShape="1">
+                    <a:blip r:embed="rId23">
+                      <a:extLst>
+                        <a:ext uri="{28A0092B-C50C-407E-A947-70E740481C1C}">
+                          <a14:useLocalDpi xmlns:a14="http://schemas.microsoft.com/office/drawing/2010/main" val="0"/>
+                        </a:ext>
+                      </a:extLst>
+                    </a:blip>
+                    <a:srcRect t="16667" b="17857"/>
+                    <a:stretch/>
+                  </pic:blipFill>
+                  <pic:spPr bwMode="auto">
+                    <a:xfrm>
+                      <a:off x="0" y="0"/>
+                      <a:ext cx="1504950" cy="1571625"/>
+                    </a:xfrm>
+                    <a:prstGeom prst="ellipse">
+                      <a:avLst/>
+                    </a:prstGeom>
+                    <a:noFill/>
+                    <a:ln>
+                      <a:noFill/>
+                    </a:ln>
+                    <a:extLst>
+                      <a:ext uri="{53640926-AAD7-44D8-BBD7-CCE9431645EC}">
+                        <a14:shadowObscured xmlns:a14="http://schemas.microsoft.com/office/drawing/2010/main"/>
+                      </a:ext>
+                    </a:extLst>
+                  </pic:spPr>
+                </pic:pic>
+              </a:graphicData>
+            </a:graphic>
+          </wp:inline>
+        </w:drawing>
+      </w:r>
+      <w:r>
+        <w:t xml:space="preserve">                              </w:t>
+      </w:r>
+      <w:r>
+        <w:rPr>
+          <w:noProof/>
+        </w:rPr>
+        <w:drawing>
+          <wp:inline distT="0" distB="0" distL="0" distR="0" wp14:anchorId="4C284CC0" wp14:editId="5B5E95E1">
+            <wp:extent cx="1524000" cy="1562100"/>
+            <wp:effectExtent l="0" t="0" r="0" b="0"/>
+            <wp:docPr id="17" name="Immagine 17"/>
+            <wp:cNvGraphicFramePr>
+              <a:graphicFrameLocks xmlns:a="http://schemas.openxmlformats.org/drawingml/2006/main" noChangeAspect="1"/>
+            </wp:cNvGraphicFramePr>
+            <a:graphic xmlns:a="http://schemas.openxmlformats.org/drawingml/2006/main">
+              <a:graphicData uri="http://schemas.openxmlformats.org/drawingml/2006/picture">
+                <pic:pic xmlns:pic="http://schemas.openxmlformats.org/drawingml/2006/picture">
+                  <pic:nvPicPr>
+                    <pic:cNvPr id="0" name="Picture 17"/>
+                    <pic:cNvPicPr>
+                      <a:picLocks noChangeAspect="1" noChangeArrowheads="1"/>
+                    </pic:cNvPicPr>
+                  </pic:nvPicPr>
+                  <pic:blipFill rotWithShape="1">
+                    <a:blip r:embed="rId24">
+                      <a:extLst>
+                        <a:ext uri="{28A0092B-C50C-407E-A947-70E740481C1C}">
+                          <a14:useLocalDpi xmlns:a14="http://schemas.microsoft.com/office/drawing/2010/main" val="0"/>
+                        </a:ext>
+                      </a:extLst>
+                    </a:blip>
+                    <a:srcRect t="16667" b="16667"/>
+                    <a:stretch/>
+                  </pic:blipFill>
+                  <pic:spPr bwMode="auto">
+                    <a:xfrm>
+                      <a:off x="0" y="0"/>
+                      <a:ext cx="1524000" cy="1562100"/>
+                    </a:xfrm>
+                    <a:prstGeom prst="ellipse">
+                      <a:avLst/>
+                    </a:prstGeom>
+                    <a:noFill/>
+                    <a:ln>
+                      <a:noFill/>
+                    </a:ln>
+                    <a:extLst>
+                      <a:ext uri="{53640926-AAD7-44D8-BBD7-CCE9431645EC}">
+                        <a14:shadowObscured xmlns:a14="http://schemas.microsoft.com/office/drawing/2010/main"/>
+                      </a:ext>
+                    </a:extLst>
+                  </pic:spPr>
+                </pic:pic>
+              </a:graphicData>
+            </a:graphic>
+          </wp:inline>
+        </w:drawing>
+      </w:r>
+    </w:p>
+    <w:p>
+      <w:r>
+        <w:t>Altri oggetti appartenuti agli esploratori del passato e persi nel labirinto, anche questi che non fanno nulla, sono:</w:t>
       </w:r>
     </w:p>
     <w:p>
@@ -488,39 +2249,34 @@
         <w:pStyle w:val="Paragrafoelenco"/>
         <w:numPr>
           <w:ilvl w:val="0"/>
-          <w:numId w:val="4"/>
+          <w:numId w:val="8"/>
         </w:numPr>
       </w:pPr>
       <w:r>
-        <w:t>Elmo</w:t>
-      </w:r>
-    </w:p>
-    <w:p/>
-    <w:p/>
-    <w:p/>
-    <w:p>
-      <w:pPr>
-        <w:rPr>
-          <w:b/>
-          <w:bCs/>
-          <w:color w:val="FF0000"/>
-        </w:rPr>
-      </w:pPr>
-      <w:r>
-        <w:rPr>
-          <w:b/>
-          <w:bCs/>
-          <w:color w:val="FF0000"/>
-        </w:rPr>
-        <w:t xml:space="preserve">Oggetti che </w:t>
-      </w:r>
-      <w:r>
-        <w:rPr>
-          <w:b/>
-          <w:bCs/>
-          <w:color w:val="FF0000"/>
-        </w:rPr>
-        <w:t>ostacolano il percorso</w:t>
+        <w:t>l’</w:t>
+      </w:r>
+      <w:r>
+        <w:rPr>
+          <w:b/>
+          <w:bCs/>
+        </w:rPr>
+        <w:t>a</w:t>
+      </w:r>
+      <w:r>
+        <w:rPr>
+          <w:b/>
+          <w:bCs/>
+        </w:rPr>
+        <w:t>nello</w:t>
+      </w:r>
+      <w:r>
+        <w:t xml:space="preserve"> </w:t>
+      </w:r>
+      <w:r>
+        <w:t>(prima immagine)</w:t>
+      </w:r>
+      <w:r>
+        <w:t>;</w:t>
       </w:r>
     </w:p>
     <w:p>
@@ -528,11 +2284,33 @@
         <w:pStyle w:val="Paragrafoelenco"/>
         <w:numPr>
           <w:ilvl w:val="0"/>
-          <w:numId w:val="3"/>
+          <w:numId w:val="8"/>
         </w:numPr>
       </w:pPr>
       <w:r>
-        <w:t>Fantasma</w:t>
+        <w:t xml:space="preserve">il </w:t>
+      </w:r>
+      <w:r>
+        <w:rPr>
+          <w:b/>
+          <w:bCs/>
+        </w:rPr>
+        <w:t>sacco con denari d’oro</w:t>
+      </w:r>
+      <w:r>
+        <w:t xml:space="preserve"> </w:t>
+      </w:r>
+      <w:r>
+        <w:t>(</w:t>
+      </w:r>
+      <w:r>
+        <w:t>seconda</w:t>
+      </w:r>
+      <w:r>
+        <w:t xml:space="preserve"> immagine)</w:t>
+      </w:r>
+      <w:r>
+        <w:t>;</w:t>
       </w:r>
     </w:p>
     <w:p>
@@ -540,58 +2318,210 @@
         <w:pStyle w:val="Paragrafoelenco"/>
         <w:numPr>
           <w:ilvl w:val="0"/>
-          <w:numId w:val="3"/>
+          <w:numId w:val="8"/>
         </w:numPr>
       </w:pPr>
       <w:r>
-        <w:t>Topo;</w:t>
-      </w:r>
-    </w:p>
-    <w:p>
-      <w:pPr>
-        <w:pStyle w:val="Paragrafoelenco"/>
-        <w:numPr>
-          <w:ilvl w:val="0"/>
-          <w:numId w:val="3"/>
-        </w:numPr>
-      </w:pPr>
-      <w:r>
-        <w:t>Drago</w:t>
-      </w:r>
-    </w:p>
-    <w:p>
-      <w:pPr>
-        <w:pStyle w:val="Paragrafoelenco"/>
-        <w:numPr>
-          <w:ilvl w:val="0"/>
-          <w:numId w:val="3"/>
-        </w:numPr>
-      </w:pPr>
-      <w:r>
-        <w:t>Teschio</w:t>
-      </w:r>
-    </w:p>
-    <w:p>
-      <w:pPr>
-        <w:pStyle w:val="Paragrafoelenco"/>
-        <w:numPr>
-          <w:ilvl w:val="0"/>
-          <w:numId w:val="3"/>
-        </w:numPr>
-      </w:pPr>
-      <w:r>
-        <w:t>Pipistrello</w:t>
-      </w:r>
-    </w:p>
-    <w:p>
-      <w:r>
-        <w:t>Arrivo: Forziere del tesoro</w:t>
-      </w:r>
-    </w:p>
-    <w:p>
-      <w:pPr>
-        <w:pStyle w:val="Paragrafoelenco"/>
-      </w:pPr>
+        <w:t xml:space="preserve">lo </w:t>
+      </w:r>
+      <w:r>
+        <w:rPr>
+          <w:b/>
+          <w:bCs/>
+        </w:rPr>
+        <w:t>smeraldo</w:t>
+      </w:r>
+      <w:r>
+        <w:t xml:space="preserve"> </w:t>
+      </w:r>
+      <w:r>
+        <w:t>(</w:t>
+      </w:r>
+      <w:r>
+        <w:t>terza</w:t>
+      </w:r>
+      <w:r>
+        <w:t xml:space="preserve"> immagine)</w:t>
+      </w:r>
+      <w:r>
+        <w:t>.</w:t>
+      </w:r>
+    </w:p>
+    <w:p>
+      <w:r>
+        <w:rPr>
+          <w:noProof/>
+        </w:rPr>
+        <w:drawing>
+          <wp:inline distT="0" distB="0" distL="0" distR="0" wp14:anchorId="2D739F1D" wp14:editId="201FB1B7">
+            <wp:extent cx="1504950" cy="1590675"/>
+            <wp:effectExtent l="0" t="0" r="0" b="9525"/>
+            <wp:docPr id="18" name="Immagine 18"/>
+            <wp:cNvGraphicFramePr>
+              <a:graphicFrameLocks xmlns:a="http://schemas.openxmlformats.org/drawingml/2006/main" noChangeAspect="1"/>
+            </wp:cNvGraphicFramePr>
+            <a:graphic xmlns:a="http://schemas.openxmlformats.org/drawingml/2006/main">
+              <a:graphicData uri="http://schemas.openxmlformats.org/drawingml/2006/picture">
+                <pic:pic xmlns:pic="http://schemas.openxmlformats.org/drawingml/2006/picture">
+                  <pic:nvPicPr>
+                    <pic:cNvPr id="0" name="Picture 18"/>
+                    <pic:cNvPicPr>
+                      <a:picLocks noChangeAspect="1" noChangeArrowheads="1"/>
+                    </pic:cNvPicPr>
+                  </pic:nvPicPr>
+                  <pic:blipFill rotWithShape="1">
+                    <a:blip r:embed="rId25">
+                      <a:extLst>
+                        <a:ext uri="{28A0092B-C50C-407E-A947-70E740481C1C}">
+                          <a14:useLocalDpi xmlns:a14="http://schemas.microsoft.com/office/drawing/2010/main" val="0"/>
+                        </a:ext>
+                      </a:extLst>
+                    </a:blip>
+                    <a:srcRect t="15855" b="16259"/>
+                    <a:stretch/>
+                  </pic:blipFill>
+                  <pic:spPr bwMode="auto">
+                    <a:xfrm>
+                      <a:off x="0" y="0"/>
+                      <a:ext cx="1504950" cy="1590675"/>
+                    </a:xfrm>
+                    <a:prstGeom prst="ellipse">
+                      <a:avLst/>
+                    </a:prstGeom>
+                    <a:noFill/>
+                    <a:ln>
+                      <a:noFill/>
+                    </a:ln>
+                    <a:extLst>
+                      <a:ext uri="{53640926-AAD7-44D8-BBD7-CCE9431645EC}">
+                        <a14:shadowObscured xmlns:a14="http://schemas.microsoft.com/office/drawing/2010/main"/>
+                      </a:ext>
+                    </a:extLst>
+                  </pic:spPr>
+                </pic:pic>
+              </a:graphicData>
+            </a:graphic>
+          </wp:inline>
+        </w:drawing>
+      </w:r>
+      <w:r>
+        <w:t xml:space="preserve">                              </w:t>
+      </w:r>
+      <w:r>
+        <w:rPr>
+          <w:noProof/>
+        </w:rPr>
+        <w:drawing>
+          <wp:inline distT="0" distB="0" distL="0" distR="0" wp14:anchorId="02CF4C92" wp14:editId="1FE44B84">
+            <wp:extent cx="1552575" cy="1632194"/>
+            <wp:effectExtent l="0" t="0" r="0" b="6350"/>
+            <wp:docPr id="19" name="Immagine 19"/>
+            <wp:cNvGraphicFramePr>
+              <a:graphicFrameLocks xmlns:a="http://schemas.openxmlformats.org/drawingml/2006/main" noChangeAspect="1"/>
+            </wp:cNvGraphicFramePr>
+            <a:graphic xmlns:a="http://schemas.openxmlformats.org/drawingml/2006/main">
+              <a:graphicData uri="http://schemas.openxmlformats.org/drawingml/2006/picture">
+                <pic:pic xmlns:pic="http://schemas.openxmlformats.org/drawingml/2006/picture">
+                  <pic:nvPicPr>
+                    <pic:cNvPr id="0" name="Picture 19"/>
+                    <pic:cNvPicPr>
+                      <a:picLocks noChangeAspect="1" noChangeArrowheads="1"/>
+                    </pic:cNvPicPr>
+                  </pic:nvPicPr>
+                  <pic:blipFill rotWithShape="1">
+                    <a:blip r:embed="rId26">
+                      <a:extLst>
+                        <a:ext uri="{28A0092B-C50C-407E-A947-70E740481C1C}">
+                          <a14:useLocalDpi xmlns:a14="http://schemas.microsoft.com/office/drawing/2010/main" val="0"/>
+                        </a:ext>
+                      </a:extLst>
+                    </a:blip>
+                    <a:srcRect t="16935" b="16935"/>
+                    <a:stretch/>
+                  </pic:blipFill>
+                  <pic:spPr bwMode="auto">
+                    <a:xfrm>
+                      <a:off x="0" y="0"/>
+                      <a:ext cx="1564297" cy="1644517"/>
+                    </a:xfrm>
+                    <a:prstGeom prst="ellipse">
+                      <a:avLst/>
+                    </a:prstGeom>
+                    <a:noFill/>
+                    <a:ln>
+                      <a:noFill/>
+                    </a:ln>
+                    <a:extLst>
+                      <a:ext uri="{53640926-AAD7-44D8-BBD7-CCE9431645EC}">
+                        <a14:shadowObscured xmlns:a14="http://schemas.microsoft.com/office/drawing/2010/main"/>
+                      </a:ext>
+                    </a:extLst>
+                  </pic:spPr>
+                </pic:pic>
+              </a:graphicData>
+            </a:graphic>
+          </wp:inline>
+        </w:drawing>
+      </w:r>
+      <w:r>
+        <w:t xml:space="preserve">                                </w:t>
+      </w:r>
+      <w:r>
+        <w:rPr>
+          <w:noProof/>
+        </w:rPr>
+        <w:drawing>
+          <wp:inline distT="0" distB="0" distL="0" distR="0" wp14:anchorId="66901FB0" wp14:editId="55B53E02">
+            <wp:extent cx="1571625" cy="1632072"/>
+            <wp:effectExtent l="0" t="0" r="0" b="6350"/>
+            <wp:docPr id="20" name="Immagine 20"/>
+            <wp:cNvGraphicFramePr>
+              <a:graphicFrameLocks xmlns:a="http://schemas.openxmlformats.org/drawingml/2006/main" noChangeAspect="1"/>
+            </wp:cNvGraphicFramePr>
+            <a:graphic xmlns:a="http://schemas.openxmlformats.org/drawingml/2006/main">
+              <a:graphicData uri="http://schemas.openxmlformats.org/drawingml/2006/picture">
+                <pic:pic xmlns:pic="http://schemas.openxmlformats.org/drawingml/2006/picture">
+                  <pic:nvPicPr>
+                    <pic:cNvPr id="0" name="Picture 20"/>
+                    <pic:cNvPicPr>
+                      <a:picLocks noChangeAspect="1" noChangeArrowheads="1"/>
+                    </pic:cNvPicPr>
+                  </pic:nvPicPr>
+                  <pic:blipFill rotWithShape="1">
+                    <a:blip r:embed="rId27">
+                      <a:extLst>
+                        <a:ext uri="{28A0092B-C50C-407E-A947-70E740481C1C}">
+                          <a14:useLocalDpi xmlns:a14="http://schemas.microsoft.com/office/drawing/2010/main" val="0"/>
+                        </a:ext>
+                      </a:extLst>
+                    </a:blip>
+                    <a:srcRect t="17409" b="17005"/>
+                    <a:stretch/>
+                  </pic:blipFill>
+                  <pic:spPr bwMode="auto">
+                    <a:xfrm>
+                      <a:off x="0" y="0"/>
+                      <a:ext cx="1572987" cy="1633486"/>
+                    </a:xfrm>
+                    <a:prstGeom prst="ellipse">
+                      <a:avLst/>
+                    </a:prstGeom>
+                    <a:noFill/>
+                    <a:ln>
+                      <a:noFill/>
+                    </a:ln>
+                    <a:extLst>
+                      <a:ext uri="{53640926-AAD7-44D8-BBD7-CCE9431645EC}">
+                        <a14:shadowObscured xmlns:a14="http://schemas.microsoft.com/office/drawing/2010/main"/>
+                      </a:ext>
+                    </a:extLst>
+                  </pic:spPr>
+                </pic:pic>
+              </a:graphicData>
+            </a:graphic>
+          </wp:inline>
+        </w:drawing>
+      </w:r>
     </w:p>
     <w:sectPr>
       <w:pgSz w:w="11906" w:h="16838"/>
@@ -656,6 +2586,209 @@
 <file path=word/numbering.xml><?xml version="1.0" encoding="utf-8"?>
 <w:numbering xmlns:wpc="http://schemas.microsoft.com/office/word/2010/wordprocessingCanvas" xmlns:cx="http://schemas.microsoft.com/office/drawing/2014/chartex" xmlns:cx1="http://schemas.microsoft.com/office/drawing/2015/9/8/chartex" xmlns:cx2="http://schemas.microsoft.com/office/drawing/2015/10/21/chartex" xmlns:cx3="http://schemas.microsoft.com/office/drawing/2016/5/9/chartex" xmlns:cx4="http://schemas.microsoft.com/office/drawing/2016/5/10/chartex" xmlns:cx5="http://schemas.microsoft.com/office/drawing/2016/5/11/chartex" xmlns:cx6="http://schemas.microsoft.com/office/drawing/2016/5/12/chartex" xmlns:cx7="http://schemas.microsoft.com/office/drawing/2016/5/13/chartex" xmlns:cx8="http://schemas.microsoft.com/office/drawing/2016/5/14/chartex" xmlns:mc="http://schemas.openxmlformats.org/markup-compatibility/2006" xmlns:aink="http://schemas.microsoft.com/office/drawing/2016/ink" xmlns:am3d="http://schemas.microsoft.com/office/drawing/2017/model3d" xmlns:o="urn:schemas-microsoft-com:office:office" xmlns:r="http://schemas.openxmlformats.org/officeDocument/2006/relationships" xmlns:m="http://schemas.openxmlformats.org/officeDocument/2006/math" xmlns:v="urn:schemas-microsoft-com:vml" xmlns:wp14="http://schemas.microsoft.com/office/word/2010/wordprocessingDrawing" xmlns:wp="http://schemas.openxmlformats.org/drawingml/2006/wordprocessingDrawing" xmlns:w10="urn:schemas-microsoft-com:office:word" xmlns:w="http://schemas.openxmlformats.org/wordprocessingml/2006/main" xmlns:w14="http://schemas.microsoft.com/office/word/2010/wordml" xmlns:w15="http://schemas.microsoft.com/office/word/2012/wordml" xmlns:w16cex="http://schemas.microsoft.com/office/word/2018/wordml/cex" xmlns:w16cid="http://schemas.microsoft.com/office/word/2016/wordml/cid" xmlns:w16="http://schemas.microsoft.com/office/word/2018/wordml" xmlns:w16se="http://schemas.microsoft.com/office/word/2015/wordml/symex" xmlns:wpg="http://schemas.microsoft.com/office/word/2010/wordprocessingGroup" xmlns:wpi="http://schemas.microsoft.com/office/word/2010/wordprocessingInk" xmlns:wne="http://schemas.microsoft.com/office/word/2006/wordml" xmlns:wps="http://schemas.microsoft.com/office/word/2010/wordprocessingShape" mc:Ignorable="w14 w15 w16se w16cid w16 w16cex wp14">
   <w:abstractNum w:abstractNumId="0" w15:restartNumberingAfterBreak="0">
+    <w:nsid w:val="05262B47"/>
+    <w:multiLevelType w:val="hybridMultilevel"/>
+    <w:tmpl w:val="0E1E0D40"/>
+    <w:lvl w:ilvl="0" w:tplc="04100001">
+      <w:start w:val="1"/>
+      <w:numFmt w:val="bullet"/>
+      <w:lvlText w:val=""/>
+      <w:lvlJc w:val="left"/>
+      <w:pPr>
+        <w:ind w:left="720" w:hanging="360"/>
+      </w:pPr>
+      <w:rPr>
+        <w:rFonts w:ascii="Symbol" w:hAnsi="Symbol" w:hint="default"/>
+      </w:rPr>
+    </w:lvl>
+    <w:lvl w:ilvl="1" w:tplc="04100019" w:tentative="1">
+      <w:start w:val="1"/>
+      <w:numFmt w:val="lowerLetter"/>
+      <w:lvlText w:val="%2."/>
+      <w:lvlJc w:val="left"/>
+      <w:pPr>
+        <w:ind w:left="1440" w:hanging="360"/>
+      </w:pPr>
+    </w:lvl>
+    <w:lvl w:ilvl="2" w:tplc="0410001B" w:tentative="1">
+      <w:start w:val="1"/>
+      <w:numFmt w:val="lowerRoman"/>
+      <w:lvlText w:val="%3."/>
+      <w:lvlJc w:val="right"/>
+      <w:pPr>
+        <w:ind w:left="2160" w:hanging="180"/>
+      </w:pPr>
+    </w:lvl>
+    <w:lvl w:ilvl="3" w:tplc="0410000F" w:tentative="1">
+      <w:start w:val="1"/>
+      <w:numFmt w:val="decimal"/>
+      <w:lvlText w:val="%4."/>
+      <w:lvlJc w:val="left"/>
+      <w:pPr>
+        <w:ind w:left="2880" w:hanging="360"/>
+      </w:pPr>
+    </w:lvl>
+    <w:lvl w:ilvl="4" w:tplc="04100019" w:tentative="1">
+      <w:start w:val="1"/>
+      <w:numFmt w:val="lowerLetter"/>
+      <w:lvlText w:val="%5."/>
+      <w:lvlJc w:val="left"/>
+      <w:pPr>
+        <w:ind w:left="3600" w:hanging="360"/>
+      </w:pPr>
+    </w:lvl>
+    <w:lvl w:ilvl="5" w:tplc="0410001B" w:tentative="1">
+      <w:start w:val="1"/>
+      <w:numFmt w:val="lowerRoman"/>
+      <w:lvlText w:val="%6."/>
+      <w:lvlJc w:val="right"/>
+      <w:pPr>
+        <w:ind w:left="4320" w:hanging="180"/>
+      </w:pPr>
+    </w:lvl>
+    <w:lvl w:ilvl="6" w:tplc="0410000F" w:tentative="1">
+      <w:start w:val="1"/>
+      <w:numFmt w:val="decimal"/>
+      <w:lvlText w:val="%7."/>
+      <w:lvlJc w:val="left"/>
+      <w:pPr>
+        <w:ind w:left="5040" w:hanging="360"/>
+      </w:pPr>
+    </w:lvl>
+    <w:lvl w:ilvl="7" w:tplc="04100019" w:tentative="1">
+      <w:start w:val="1"/>
+      <w:numFmt w:val="lowerLetter"/>
+      <w:lvlText w:val="%8."/>
+      <w:lvlJc w:val="left"/>
+      <w:pPr>
+        <w:ind w:left="5760" w:hanging="360"/>
+      </w:pPr>
+    </w:lvl>
+    <w:lvl w:ilvl="8" w:tplc="0410001B" w:tentative="1">
+      <w:start w:val="1"/>
+      <w:numFmt w:val="lowerRoman"/>
+      <w:lvlText w:val="%9."/>
+      <w:lvlJc w:val="right"/>
+      <w:pPr>
+        <w:ind w:left="6480" w:hanging="180"/>
+      </w:pPr>
+    </w:lvl>
+  </w:abstractNum>
+  <w:abstractNum w:abstractNumId="1" w15:restartNumberingAfterBreak="0">
+    <w:nsid w:val="09442DE3"/>
+    <w:multiLevelType w:val="hybridMultilevel"/>
+    <w:tmpl w:val="2BE662FE"/>
+    <w:lvl w:ilvl="0" w:tplc="44A6E622">
+      <w:start w:val="1"/>
+      <w:numFmt w:val="bullet"/>
+      <w:lvlText w:val=""/>
+      <w:lvlJc w:val="left"/>
+      <w:pPr>
+        <w:ind w:left="720" w:hanging="360"/>
+      </w:pPr>
+      <w:rPr>
+        <w:rFonts w:ascii="Symbol" w:hAnsi="Symbol" w:hint="default"/>
+        <w:color w:val="FF0000"/>
+      </w:rPr>
+    </w:lvl>
+    <w:lvl w:ilvl="1" w:tplc="04100003" w:tentative="1">
+      <w:start w:val="1"/>
+      <w:numFmt w:val="bullet"/>
+      <w:lvlText w:val="o"/>
+      <w:lvlJc w:val="left"/>
+      <w:pPr>
+        <w:ind w:left="1440" w:hanging="360"/>
+      </w:pPr>
+      <w:rPr>
+        <w:rFonts w:ascii="Courier New" w:hAnsi="Courier New" w:cs="Courier New" w:hint="default"/>
+      </w:rPr>
+    </w:lvl>
+    <w:lvl w:ilvl="2" w:tplc="04100005" w:tentative="1">
+      <w:start w:val="1"/>
+      <w:numFmt w:val="bullet"/>
+      <w:lvlText w:val=""/>
+      <w:lvlJc w:val="left"/>
+      <w:pPr>
+        <w:ind w:left="2160" w:hanging="360"/>
+      </w:pPr>
+      <w:rPr>
+        <w:rFonts w:ascii="Wingdings" w:hAnsi="Wingdings" w:hint="default"/>
+      </w:rPr>
+    </w:lvl>
+    <w:lvl w:ilvl="3" w:tplc="04100001" w:tentative="1">
+      <w:start w:val="1"/>
+      <w:numFmt w:val="bullet"/>
+      <w:lvlText w:val=""/>
+      <w:lvlJc w:val="left"/>
+      <w:pPr>
+        <w:ind w:left="2880" w:hanging="360"/>
+      </w:pPr>
+      <w:rPr>
+        <w:rFonts w:ascii="Symbol" w:hAnsi="Symbol" w:hint="default"/>
+      </w:rPr>
+    </w:lvl>
+    <w:lvl w:ilvl="4" w:tplc="04100003" w:tentative="1">
+      <w:start w:val="1"/>
+      <w:numFmt w:val="bullet"/>
+      <w:lvlText w:val="o"/>
+      <w:lvlJc w:val="left"/>
+      <w:pPr>
+        <w:ind w:left="3600" w:hanging="360"/>
+      </w:pPr>
+      <w:rPr>
+        <w:rFonts w:ascii="Courier New" w:hAnsi="Courier New" w:cs="Courier New" w:hint="default"/>
+      </w:rPr>
+    </w:lvl>
+    <w:lvl w:ilvl="5" w:tplc="04100005" w:tentative="1">
+      <w:start w:val="1"/>
+      <w:numFmt w:val="bullet"/>
+      <w:lvlText w:val=""/>
+      <w:lvlJc w:val="left"/>
+      <w:pPr>
+        <w:ind w:left="4320" w:hanging="360"/>
+      </w:pPr>
+      <w:rPr>
+        <w:rFonts w:ascii="Wingdings" w:hAnsi="Wingdings" w:hint="default"/>
+      </w:rPr>
+    </w:lvl>
+    <w:lvl w:ilvl="6" w:tplc="04100001" w:tentative="1">
+      <w:start w:val="1"/>
+      <w:numFmt w:val="bullet"/>
+      <w:lvlText w:val=""/>
+      <w:lvlJc w:val="left"/>
+      <w:pPr>
+        <w:ind w:left="5040" w:hanging="360"/>
+      </w:pPr>
+      <w:rPr>
+        <w:rFonts w:ascii="Symbol" w:hAnsi="Symbol" w:hint="default"/>
+      </w:rPr>
+    </w:lvl>
+    <w:lvl w:ilvl="7" w:tplc="04100003" w:tentative="1">
+      <w:start w:val="1"/>
+      <w:numFmt w:val="bullet"/>
+      <w:lvlText w:val="o"/>
+      <w:lvlJc w:val="left"/>
+      <w:pPr>
+        <w:ind w:left="5760" w:hanging="360"/>
+      </w:pPr>
+      <w:rPr>
+        <w:rFonts w:ascii="Courier New" w:hAnsi="Courier New" w:cs="Courier New" w:hint="default"/>
+      </w:rPr>
+    </w:lvl>
+    <w:lvl w:ilvl="8" w:tplc="04100005" w:tentative="1">
+      <w:start w:val="1"/>
+      <w:numFmt w:val="bullet"/>
+      <w:lvlText w:val=""/>
+      <w:lvlJc w:val="left"/>
+      <w:pPr>
+        <w:ind w:left="6480" w:hanging="360"/>
+      </w:pPr>
+      <w:rPr>
+        <w:rFonts w:ascii="Wingdings" w:hAnsi="Wingdings" w:hint="default"/>
+      </w:rPr>
+    </w:lvl>
+  </w:abstractNum>
+  <w:abstractNum w:abstractNumId="2" w15:restartNumberingAfterBreak="0">
     <w:nsid w:val="0F347ECF"/>
     <w:multiLevelType w:val="hybridMultilevel"/>
     <w:tmpl w:val="27240510"/>
@@ -741,7 +2874,462 @@
       </w:pPr>
     </w:lvl>
   </w:abstractNum>
-  <w:abstractNum w:abstractNumId="1" w15:restartNumberingAfterBreak="0">
+  <w:abstractNum w:abstractNumId="3" w15:restartNumberingAfterBreak="0">
+    <w:nsid w:val="168A4ED5"/>
+    <w:multiLevelType w:val="hybridMultilevel"/>
+    <w:tmpl w:val="D0DAB0FA"/>
+    <w:lvl w:ilvl="0" w:tplc="120A4A82">
+      <w:start w:val="1"/>
+      <w:numFmt w:val="bullet"/>
+      <w:lvlText w:val=""/>
+      <w:lvlJc w:val="left"/>
+      <w:pPr>
+        <w:ind w:left="720" w:hanging="360"/>
+      </w:pPr>
+      <w:rPr>
+        <w:rFonts w:ascii="Symbol" w:hAnsi="Symbol" w:hint="default"/>
+        <w:color w:val="0070C0"/>
+      </w:rPr>
+    </w:lvl>
+    <w:lvl w:ilvl="1" w:tplc="04100003" w:tentative="1">
+      <w:start w:val="1"/>
+      <w:numFmt w:val="bullet"/>
+      <w:lvlText w:val="o"/>
+      <w:lvlJc w:val="left"/>
+      <w:pPr>
+        <w:ind w:left="1440" w:hanging="360"/>
+      </w:pPr>
+      <w:rPr>
+        <w:rFonts w:ascii="Courier New" w:hAnsi="Courier New" w:cs="Courier New" w:hint="default"/>
+      </w:rPr>
+    </w:lvl>
+    <w:lvl w:ilvl="2" w:tplc="04100005" w:tentative="1">
+      <w:start w:val="1"/>
+      <w:numFmt w:val="bullet"/>
+      <w:lvlText w:val=""/>
+      <w:lvlJc w:val="left"/>
+      <w:pPr>
+        <w:ind w:left="2160" w:hanging="360"/>
+      </w:pPr>
+      <w:rPr>
+        <w:rFonts w:ascii="Wingdings" w:hAnsi="Wingdings" w:hint="default"/>
+      </w:rPr>
+    </w:lvl>
+    <w:lvl w:ilvl="3" w:tplc="04100001" w:tentative="1">
+      <w:start w:val="1"/>
+      <w:numFmt w:val="bullet"/>
+      <w:lvlText w:val=""/>
+      <w:lvlJc w:val="left"/>
+      <w:pPr>
+        <w:ind w:left="2880" w:hanging="360"/>
+      </w:pPr>
+      <w:rPr>
+        <w:rFonts w:ascii="Symbol" w:hAnsi="Symbol" w:hint="default"/>
+      </w:rPr>
+    </w:lvl>
+    <w:lvl w:ilvl="4" w:tplc="04100003" w:tentative="1">
+      <w:start w:val="1"/>
+      <w:numFmt w:val="bullet"/>
+      <w:lvlText w:val="o"/>
+      <w:lvlJc w:val="left"/>
+      <w:pPr>
+        <w:ind w:left="3600" w:hanging="360"/>
+      </w:pPr>
+      <w:rPr>
+        <w:rFonts w:ascii="Courier New" w:hAnsi="Courier New" w:cs="Courier New" w:hint="default"/>
+      </w:rPr>
+    </w:lvl>
+    <w:lvl w:ilvl="5" w:tplc="04100005" w:tentative="1">
+      <w:start w:val="1"/>
+      <w:numFmt w:val="bullet"/>
+      <w:lvlText w:val=""/>
+      <w:lvlJc w:val="left"/>
+      <w:pPr>
+        <w:ind w:left="4320" w:hanging="360"/>
+      </w:pPr>
+      <w:rPr>
+        <w:rFonts w:ascii="Wingdings" w:hAnsi="Wingdings" w:hint="default"/>
+      </w:rPr>
+    </w:lvl>
+    <w:lvl w:ilvl="6" w:tplc="04100001" w:tentative="1">
+      <w:start w:val="1"/>
+      <w:numFmt w:val="bullet"/>
+      <w:lvlText w:val=""/>
+      <w:lvlJc w:val="left"/>
+      <w:pPr>
+        <w:ind w:left="5040" w:hanging="360"/>
+      </w:pPr>
+      <w:rPr>
+        <w:rFonts w:ascii="Symbol" w:hAnsi="Symbol" w:hint="default"/>
+      </w:rPr>
+    </w:lvl>
+    <w:lvl w:ilvl="7" w:tplc="04100003" w:tentative="1">
+      <w:start w:val="1"/>
+      <w:numFmt w:val="bullet"/>
+      <w:lvlText w:val="o"/>
+      <w:lvlJc w:val="left"/>
+      <w:pPr>
+        <w:ind w:left="5760" w:hanging="360"/>
+      </w:pPr>
+      <w:rPr>
+        <w:rFonts w:ascii="Courier New" w:hAnsi="Courier New" w:cs="Courier New" w:hint="default"/>
+      </w:rPr>
+    </w:lvl>
+    <w:lvl w:ilvl="8" w:tplc="04100005" w:tentative="1">
+      <w:start w:val="1"/>
+      <w:numFmt w:val="bullet"/>
+      <w:lvlText w:val=""/>
+      <w:lvlJc w:val="left"/>
+      <w:pPr>
+        <w:ind w:left="6480" w:hanging="360"/>
+      </w:pPr>
+      <w:rPr>
+        <w:rFonts w:ascii="Wingdings" w:hAnsi="Wingdings" w:hint="default"/>
+      </w:rPr>
+    </w:lvl>
+  </w:abstractNum>
+  <w:abstractNum w:abstractNumId="4" w15:restartNumberingAfterBreak="0">
+    <w:nsid w:val="1A777509"/>
+    <w:multiLevelType w:val="hybridMultilevel"/>
+    <w:tmpl w:val="63EE37E8"/>
+    <w:lvl w:ilvl="0" w:tplc="04100001">
+      <w:start w:val="1"/>
+      <w:numFmt w:val="bullet"/>
+      <w:lvlText w:val=""/>
+      <w:lvlJc w:val="left"/>
+      <w:pPr>
+        <w:ind w:left="1080" w:hanging="360"/>
+      </w:pPr>
+      <w:rPr>
+        <w:rFonts w:ascii="Symbol" w:hAnsi="Symbol" w:hint="default"/>
+      </w:rPr>
+    </w:lvl>
+    <w:lvl w:ilvl="1" w:tplc="04100003" w:tentative="1">
+      <w:start w:val="1"/>
+      <w:numFmt w:val="bullet"/>
+      <w:lvlText w:val="o"/>
+      <w:lvlJc w:val="left"/>
+      <w:pPr>
+        <w:ind w:left="1800" w:hanging="360"/>
+      </w:pPr>
+      <w:rPr>
+        <w:rFonts w:ascii="Courier New" w:hAnsi="Courier New" w:cs="Courier New" w:hint="default"/>
+      </w:rPr>
+    </w:lvl>
+    <w:lvl w:ilvl="2" w:tplc="04100005" w:tentative="1">
+      <w:start w:val="1"/>
+      <w:numFmt w:val="bullet"/>
+      <w:lvlText w:val=""/>
+      <w:lvlJc w:val="left"/>
+      <w:pPr>
+        <w:ind w:left="2520" w:hanging="360"/>
+      </w:pPr>
+      <w:rPr>
+        <w:rFonts w:ascii="Wingdings" w:hAnsi="Wingdings" w:hint="default"/>
+      </w:rPr>
+    </w:lvl>
+    <w:lvl w:ilvl="3" w:tplc="04100001" w:tentative="1">
+      <w:start w:val="1"/>
+      <w:numFmt w:val="bullet"/>
+      <w:lvlText w:val=""/>
+      <w:lvlJc w:val="left"/>
+      <w:pPr>
+        <w:ind w:left="3240" w:hanging="360"/>
+      </w:pPr>
+      <w:rPr>
+        <w:rFonts w:ascii="Symbol" w:hAnsi="Symbol" w:hint="default"/>
+      </w:rPr>
+    </w:lvl>
+    <w:lvl w:ilvl="4" w:tplc="04100003" w:tentative="1">
+      <w:start w:val="1"/>
+      <w:numFmt w:val="bullet"/>
+      <w:lvlText w:val="o"/>
+      <w:lvlJc w:val="left"/>
+      <w:pPr>
+        <w:ind w:left="3960" w:hanging="360"/>
+      </w:pPr>
+      <w:rPr>
+        <w:rFonts w:ascii="Courier New" w:hAnsi="Courier New" w:cs="Courier New" w:hint="default"/>
+      </w:rPr>
+    </w:lvl>
+    <w:lvl w:ilvl="5" w:tplc="04100005" w:tentative="1">
+      <w:start w:val="1"/>
+      <w:numFmt w:val="bullet"/>
+      <w:lvlText w:val=""/>
+      <w:lvlJc w:val="left"/>
+      <w:pPr>
+        <w:ind w:left="4680" w:hanging="360"/>
+      </w:pPr>
+      <w:rPr>
+        <w:rFonts w:ascii="Wingdings" w:hAnsi="Wingdings" w:hint="default"/>
+      </w:rPr>
+    </w:lvl>
+    <w:lvl w:ilvl="6" w:tplc="04100001" w:tentative="1">
+      <w:start w:val="1"/>
+      <w:numFmt w:val="bullet"/>
+      <w:lvlText w:val=""/>
+      <w:lvlJc w:val="left"/>
+      <w:pPr>
+        <w:ind w:left="5400" w:hanging="360"/>
+      </w:pPr>
+      <w:rPr>
+        <w:rFonts w:ascii="Symbol" w:hAnsi="Symbol" w:hint="default"/>
+      </w:rPr>
+    </w:lvl>
+    <w:lvl w:ilvl="7" w:tplc="04100003" w:tentative="1">
+      <w:start w:val="1"/>
+      <w:numFmt w:val="bullet"/>
+      <w:lvlText w:val="o"/>
+      <w:lvlJc w:val="left"/>
+      <w:pPr>
+        <w:ind w:left="6120" w:hanging="360"/>
+      </w:pPr>
+      <w:rPr>
+        <w:rFonts w:ascii="Courier New" w:hAnsi="Courier New" w:cs="Courier New" w:hint="default"/>
+      </w:rPr>
+    </w:lvl>
+    <w:lvl w:ilvl="8" w:tplc="04100005" w:tentative="1">
+      <w:start w:val="1"/>
+      <w:numFmt w:val="bullet"/>
+      <w:lvlText w:val=""/>
+      <w:lvlJc w:val="left"/>
+      <w:pPr>
+        <w:ind w:left="6840" w:hanging="360"/>
+      </w:pPr>
+      <w:rPr>
+        <w:rFonts w:ascii="Wingdings" w:hAnsi="Wingdings" w:hint="default"/>
+      </w:rPr>
+    </w:lvl>
+  </w:abstractNum>
+  <w:abstractNum w:abstractNumId="5" w15:restartNumberingAfterBreak="0">
+    <w:nsid w:val="317E6CA9"/>
+    <w:multiLevelType w:val="hybridMultilevel"/>
+    <w:tmpl w:val="DD4ADD48"/>
+    <w:lvl w:ilvl="0" w:tplc="9C284584">
+      <w:start w:val="1"/>
+      <w:numFmt w:val="bullet"/>
+      <w:lvlText w:val=""/>
+      <w:lvlJc w:val="left"/>
+      <w:pPr>
+        <w:ind w:left="1080" w:hanging="360"/>
+      </w:pPr>
+      <w:rPr>
+        <w:rFonts w:ascii="Symbol" w:hAnsi="Symbol" w:hint="default"/>
+        <w:color w:val="0070C0"/>
+      </w:rPr>
+    </w:lvl>
+    <w:lvl w:ilvl="1" w:tplc="04100003" w:tentative="1">
+      <w:start w:val="1"/>
+      <w:numFmt w:val="bullet"/>
+      <w:lvlText w:val="o"/>
+      <w:lvlJc w:val="left"/>
+      <w:pPr>
+        <w:ind w:left="1800" w:hanging="360"/>
+      </w:pPr>
+      <w:rPr>
+        <w:rFonts w:ascii="Courier New" w:hAnsi="Courier New" w:cs="Courier New" w:hint="default"/>
+      </w:rPr>
+    </w:lvl>
+    <w:lvl w:ilvl="2" w:tplc="04100005" w:tentative="1">
+      <w:start w:val="1"/>
+      <w:numFmt w:val="bullet"/>
+      <w:lvlText w:val=""/>
+      <w:lvlJc w:val="left"/>
+      <w:pPr>
+        <w:ind w:left="2520" w:hanging="360"/>
+      </w:pPr>
+      <w:rPr>
+        <w:rFonts w:ascii="Wingdings" w:hAnsi="Wingdings" w:hint="default"/>
+      </w:rPr>
+    </w:lvl>
+    <w:lvl w:ilvl="3" w:tplc="04100001" w:tentative="1">
+      <w:start w:val="1"/>
+      <w:numFmt w:val="bullet"/>
+      <w:lvlText w:val=""/>
+      <w:lvlJc w:val="left"/>
+      <w:pPr>
+        <w:ind w:left="3240" w:hanging="360"/>
+      </w:pPr>
+      <w:rPr>
+        <w:rFonts w:ascii="Symbol" w:hAnsi="Symbol" w:hint="default"/>
+      </w:rPr>
+    </w:lvl>
+    <w:lvl w:ilvl="4" w:tplc="04100003" w:tentative="1">
+      <w:start w:val="1"/>
+      <w:numFmt w:val="bullet"/>
+      <w:lvlText w:val="o"/>
+      <w:lvlJc w:val="left"/>
+      <w:pPr>
+        <w:ind w:left="3960" w:hanging="360"/>
+      </w:pPr>
+      <w:rPr>
+        <w:rFonts w:ascii="Courier New" w:hAnsi="Courier New" w:cs="Courier New" w:hint="default"/>
+      </w:rPr>
+    </w:lvl>
+    <w:lvl w:ilvl="5" w:tplc="04100005" w:tentative="1">
+      <w:start w:val="1"/>
+      <w:numFmt w:val="bullet"/>
+      <w:lvlText w:val=""/>
+      <w:lvlJc w:val="left"/>
+      <w:pPr>
+        <w:ind w:left="4680" w:hanging="360"/>
+      </w:pPr>
+      <w:rPr>
+        <w:rFonts w:ascii="Wingdings" w:hAnsi="Wingdings" w:hint="default"/>
+      </w:rPr>
+    </w:lvl>
+    <w:lvl w:ilvl="6" w:tplc="04100001" w:tentative="1">
+      <w:start w:val="1"/>
+      <w:numFmt w:val="bullet"/>
+      <w:lvlText w:val=""/>
+      <w:lvlJc w:val="left"/>
+      <w:pPr>
+        <w:ind w:left="5400" w:hanging="360"/>
+      </w:pPr>
+      <w:rPr>
+        <w:rFonts w:ascii="Symbol" w:hAnsi="Symbol" w:hint="default"/>
+      </w:rPr>
+    </w:lvl>
+    <w:lvl w:ilvl="7" w:tplc="04100003" w:tentative="1">
+      <w:start w:val="1"/>
+      <w:numFmt w:val="bullet"/>
+      <w:lvlText w:val="o"/>
+      <w:lvlJc w:val="left"/>
+      <w:pPr>
+        <w:ind w:left="6120" w:hanging="360"/>
+      </w:pPr>
+      <w:rPr>
+        <w:rFonts w:ascii="Courier New" w:hAnsi="Courier New" w:cs="Courier New" w:hint="default"/>
+      </w:rPr>
+    </w:lvl>
+    <w:lvl w:ilvl="8" w:tplc="04100005" w:tentative="1">
+      <w:start w:val="1"/>
+      <w:numFmt w:val="bullet"/>
+      <w:lvlText w:val=""/>
+      <w:lvlJc w:val="left"/>
+      <w:pPr>
+        <w:ind w:left="6840" w:hanging="360"/>
+      </w:pPr>
+      <w:rPr>
+        <w:rFonts w:ascii="Wingdings" w:hAnsi="Wingdings" w:hint="default"/>
+      </w:rPr>
+    </w:lvl>
+  </w:abstractNum>
+  <w:abstractNum w:abstractNumId="6" w15:restartNumberingAfterBreak="0">
+    <w:nsid w:val="389C02F7"/>
+    <w:multiLevelType w:val="hybridMultilevel"/>
+    <w:tmpl w:val="B4BE7AFC"/>
+    <w:lvl w:ilvl="0" w:tplc="71C63D5E">
+      <w:start w:val="1"/>
+      <w:numFmt w:val="bullet"/>
+      <w:lvlText w:val=""/>
+      <w:lvlJc w:val="left"/>
+      <w:pPr>
+        <w:ind w:left="1080" w:hanging="360"/>
+      </w:pPr>
+      <w:rPr>
+        <w:rFonts w:ascii="Symbol" w:hAnsi="Symbol" w:hint="default"/>
+        <w:color w:val="FF0000"/>
+      </w:rPr>
+    </w:lvl>
+    <w:lvl w:ilvl="1" w:tplc="04100003" w:tentative="1">
+      <w:start w:val="1"/>
+      <w:numFmt w:val="bullet"/>
+      <w:lvlText w:val="o"/>
+      <w:lvlJc w:val="left"/>
+      <w:pPr>
+        <w:ind w:left="1800" w:hanging="360"/>
+      </w:pPr>
+      <w:rPr>
+        <w:rFonts w:ascii="Courier New" w:hAnsi="Courier New" w:cs="Courier New" w:hint="default"/>
+      </w:rPr>
+    </w:lvl>
+    <w:lvl w:ilvl="2" w:tplc="04100005" w:tentative="1">
+      <w:start w:val="1"/>
+      <w:numFmt w:val="bullet"/>
+      <w:lvlText w:val=""/>
+      <w:lvlJc w:val="left"/>
+      <w:pPr>
+        <w:ind w:left="2520" w:hanging="360"/>
+      </w:pPr>
+      <w:rPr>
+        <w:rFonts w:ascii="Wingdings" w:hAnsi="Wingdings" w:hint="default"/>
+      </w:rPr>
+    </w:lvl>
+    <w:lvl w:ilvl="3" w:tplc="04100001" w:tentative="1">
+      <w:start w:val="1"/>
+      <w:numFmt w:val="bullet"/>
+      <w:lvlText w:val=""/>
+      <w:lvlJc w:val="left"/>
+      <w:pPr>
+        <w:ind w:left="3240" w:hanging="360"/>
+      </w:pPr>
+      <w:rPr>
+        <w:rFonts w:ascii="Symbol" w:hAnsi="Symbol" w:hint="default"/>
+      </w:rPr>
+    </w:lvl>
+    <w:lvl w:ilvl="4" w:tplc="04100003" w:tentative="1">
+      <w:start w:val="1"/>
+      <w:numFmt w:val="bullet"/>
+      <w:lvlText w:val="o"/>
+      <w:lvlJc w:val="left"/>
+      <w:pPr>
+        <w:ind w:left="3960" w:hanging="360"/>
+      </w:pPr>
+      <w:rPr>
+        <w:rFonts w:ascii="Courier New" w:hAnsi="Courier New" w:cs="Courier New" w:hint="default"/>
+      </w:rPr>
+    </w:lvl>
+    <w:lvl w:ilvl="5" w:tplc="04100005" w:tentative="1">
+      <w:start w:val="1"/>
+      <w:numFmt w:val="bullet"/>
+      <w:lvlText w:val=""/>
+      <w:lvlJc w:val="left"/>
+      <w:pPr>
+        <w:ind w:left="4680" w:hanging="360"/>
+      </w:pPr>
+      <w:rPr>
+        <w:rFonts w:ascii="Wingdings" w:hAnsi="Wingdings" w:hint="default"/>
+      </w:rPr>
+    </w:lvl>
+    <w:lvl w:ilvl="6" w:tplc="04100001" w:tentative="1">
+      <w:start w:val="1"/>
+      <w:numFmt w:val="bullet"/>
+      <w:lvlText w:val=""/>
+      <w:lvlJc w:val="left"/>
+      <w:pPr>
+        <w:ind w:left="5400" w:hanging="360"/>
+      </w:pPr>
+      <w:rPr>
+        <w:rFonts w:ascii="Symbol" w:hAnsi="Symbol" w:hint="default"/>
+      </w:rPr>
+    </w:lvl>
+    <w:lvl w:ilvl="7" w:tplc="04100003" w:tentative="1">
+      <w:start w:val="1"/>
+      <w:numFmt w:val="bullet"/>
+      <w:lvlText w:val="o"/>
+      <w:lvlJc w:val="left"/>
+      <w:pPr>
+        <w:ind w:left="6120" w:hanging="360"/>
+      </w:pPr>
+      <w:rPr>
+        <w:rFonts w:ascii="Courier New" w:hAnsi="Courier New" w:cs="Courier New" w:hint="default"/>
+      </w:rPr>
+    </w:lvl>
+    <w:lvl w:ilvl="8" w:tplc="04100005" w:tentative="1">
+      <w:start w:val="1"/>
+      <w:numFmt w:val="bullet"/>
+      <w:lvlText w:val=""/>
+      <w:lvlJc w:val="left"/>
+      <w:pPr>
+        <w:ind w:left="6840" w:hanging="360"/>
+      </w:pPr>
+      <w:rPr>
+        <w:rFonts w:ascii="Wingdings" w:hAnsi="Wingdings" w:hint="default"/>
+      </w:rPr>
+    </w:lvl>
+  </w:abstractNum>
+  <w:abstractNum w:abstractNumId="7" w15:restartNumberingAfterBreak="0">
     <w:nsid w:val="3A464AE0"/>
     <w:multiLevelType w:val="hybridMultilevel"/>
     <w:tmpl w:val="68AE65EA"/>
@@ -827,7 +3415,7 @@
       </w:pPr>
     </w:lvl>
   </w:abstractNum>
-  <w:abstractNum w:abstractNumId="2" w15:restartNumberingAfterBreak="0">
+  <w:abstractNum w:abstractNumId="8" w15:restartNumberingAfterBreak="0">
     <w:nsid w:val="3AC1446A"/>
     <w:multiLevelType w:val="hybridMultilevel"/>
     <w:tmpl w:val="D2CC8F48"/>
@@ -940,7 +3528,186 @@
       </w:rPr>
     </w:lvl>
   </w:abstractNum>
-  <w:abstractNum w:abstractNumId="3" w15:restartNumberingAfterBreak="0">
+  <w:abstractNum w:abstractNumId="9" w15:restartNumberingAfterBreak="0">
+    <w:nsid w:val="6C831E1F"/>
+    <w:multiLevelType w:val="hybridMultilevel"/>
+    <w:tmpl w:val="A15A9BC2"/>
+    <w:lvl w:ilvl="0" w:tplc="04100001">
+      <w:start w:val="1"/>
+      <w:numFmt w:val="bullet"/>
+      <w:lvlText w:val=""/>
+      <w:lvlJc w:val="left"/>
+      <w:pPr>
+        <w:ind w:left="720" w:hanging="360"/>
+      </w:pPr>
+      <w:rPr>
+        <w:rFonts w:ascii="Symbol" w:hAnsi="Symbol" w:hint="default"/>
+      </w:rPr>
+    </w:lvl>
+    <w:lvl w:ilvl="1" w:tplc="04100019" w:tentative="1">
+      <w:start w:val="1"/>
+      <w:numFmt w:val="lowerLetter"/>
+      <w:lvlText w:val="%2."/>
+      <w:lvlJc w:val="left"/>
+      <w:pPr>
+        <w:ind w:left="1440" w:hanging="360"/>
+      </w:pPr>
+    </w:lvl>
+    <w:lvl w:ilvl="2" w:tplc="0410001B" w:tentative="1">
+      <w:start w:val="1"/>
+      <w:numFmt w:val="lowerRoman"/>
+      <w:lvlText w:val="%3."/>
+      <w:lvlJc w:val="right"/>
+      <w:pPr>
+        <w:ind w:left="2160" w:hanging="180"/>
+      </w:pPr>
+    </w:lvl>
+    <w:lvl w:ilvl="3" w:tplc="0410000F" w:tentative="1">
+      <w:start w:val="1"/>
+      <w:numFmt w:val="decimal"/>
+      <w:lvlText w:val="%4."/>
+      <w:lvlJc w:val="left"/>
+      <w:pPr>
+        <w:ind w:left="2880" w:hanging="360"/>
+      </w:pPr>
+    </w:lvl>
+    <w:lvl w:ilvl="4" w:tplc="04100019" w:tentative="1">
+      <w:start w:val="1"/>
+      <w:numFmt w:val="lowerLetter"/>
+      <w:lvlText w:val="%5."/>
+      <w:lvlJc w:val="left"/>
+      <w:pPr>
+        <w:ind w:left="3600" w:hanging="360"/>
+      </w:pPr>
+    </w:lvl>
+    <w:lvl w:ilvl="5" w:tplc="0410001B" w:tentative="1">
+      <w:start w:val="1"/>
+      <w:numFmt w:val="lowerRoman"/>
+      <w:lvlText w:val="%6."/>
+      <w:lvlJc w:val="right"/>
+      <w:pPr>
+        <w:ind w:left="4320" w:hanging="180"/>
+      </w:pPr>
+    </w:lvl>
+    <w:lvl w:ilvl="6" w:tplc="0410000F" w:tentative="1">
+      <w:start w:val="1"/>
+      <w:numFmt w:val="decimal"/>
+      <w:lvlText w:val="%7."/>
+      <w:lvlJc w:val="left"/>
+      <w:pPr>
+        <w:ind w:left="5040" w:hanging="360"/>
+      </w:pPr>
+    </w:lvl>
+    <w:lvl w:ilvl="7" w:tplc="04100019" w:tentative="1">
+      <w:start w:val="1"/>
+      <w:numFmt w:val="lowerLetter"/>
+      <w:lvlText w:val="%8."/>
+      <w:lvlJc w:val="left"/>
+      <w:pPr>
+        <w:ind w:left="5760" w:hanging="360"/>
+      </w:pPr>
+    </w:lvl>
+    <w:lvl w:ilvl="8" w:tplc="0410001B" w:tentative="1">
+      <w:start w:val="1"/>
+      <w:numFmt w:val="lowerRoman"/>
+      <w:lvlText w:val="%9."/>
+      <w:lvlJc w:val="right"/>
+      <w:pPr>
+        <w:ind w:left="6480" w:hanging="180"/>
+      </w:pPr>
+    </w:lvl>
+  </w:abstractNum>
+  <w:abstractNum w:abstractNumId="10" w15:restartNumberingAfterBreak="0">
+    <w:nsid w:val="6E3118A9"/>
+    <w:multiLevelType w:val="hybridMultilevel"/>
+    <w:tmpl w:val="EA94F670"/>
+    <w:lvl w:ilvl="0" w:tplc="C47EA126">
+      <w:start w:val="1"/>
+      <w:numFmt w:val="bullet"/>
+      <w:lvlText w:val=""/>
+      <w:lvlJc w:val="left"/>
+      <w:pPr>
+        <w:ind w:left="720" w:hanging="360"/>
+      </w:pPr>
+      <w:rPr>
+        <w:rFonts w:ascii="Symbol" w:hAnsi="Symbol" w:hint="default"/>
+        <w:color w:val="0070C0"/>
+      </w:rPr>
+    </w:lvl>
+    <w:lvl w:ilvl="1" w:tplc="04100019" w:tentative="1">
+      <w:start w:val="1"/>
+      <w:numFmt w:val="lowerLetter"/>
+      <w:lvlText w:val="%2."/>
+      <w:lvlJc w:val="left"/>
+      <w:pPr>
+        <w:ind w:left="1440" w:hanging="360"/>
+      </w:pPr>
+    </w:lvl>
+    <w:lvl w:ilvl="2" w:tplc="0410001B" w:tentative="1">
+      <w:start w:val="1"/>
+      <w:numFmt w:val="lowerRoman"/>
+      <w:lvlText w:val="%3."/>
+      <w:lvlJc w:val="right"/>
+      <w:pPr>
+        <w:ind w:left="2160" w:hanging="180"/>
+      </w:pPr>
+    </w:lvl>
+    <w:lvl w:ilvl="3" w:tplc="0410000F" w:tentative="1">
+      <w:start w:val="1"/>
+      <w:numFmt w:val="decimal"/>
+      <w:lvlText w:val="%4."/>
+      <w:lvlJc w:val="left"/>
+      <w:pPr>
+        <w:ind w:left="2880" w:hanging="360"/>
+      </w:pPr>
+    </w:lvl>
+    <w:lvl w:ilvl="4" w:tplc="04100019" w:tentative="1">
+      <w:start w:val="1"/>
+      <w:numFmt w:val="lowerLetter"/>
+      <w:lvlText w:val="%5."/>
+      <w:lvlJc w:val="left"/>
+      <w:pPr>
+        <w:ind w:left="3600" w:hanging="360"/>
+      </w:pPr>
+    </w:lvl>
+    <w:lvl w:ilvl="5" w:tplc="0410001B" w:tentative="1">
+      <w:start w:val="1"/>
+      <w:numFmt w:val="lowerRoman"/>
+      <w:lvlText w:val="%6."/>
+      <w:lvlJc w:val="right"/>
+      <w:pPr>
+        <w:ind w:left="4320" w:hanging="180"/>
+      </w:pPr>
+    </w:lvl>
+    <w:lvl w:ilvl="6" w:tplc="0410000F" w:tentative="1">
+      <w:start w:val="1"/>
+      <w:numFmt w:val="decimal"/>
+      <w:lvlText w:val="%7."/>
+      <w:lvlJc w:val="left"/>
+      <w:pPr>
+        <w:ind w:left="5040" w:hanging="360"/>
+      </w:pPr>
+    </w:lvl>
+    <w:lvl w:ilvl="7" w:tplc="04100019" w:tentative="1">
+      <w:start w:val="1"/>
+      <w:numFmt w:val="lowerLetter"/>
+      <w:lvlText w:val="%8."/>
+      <w:lvlJc w:val="left"/>
+      <w:pPr>
+        <w:ind w:left="5760" w:hanging="360"/>
+      </w:pPr>
+    </w:lvl>
+    <w:lvl w:ilvl="8" w:tplc="0410001B" w:tentative="1">
+      <w:start w:val="1"/>
+      <w:numFmt w:val="lowerRoman"/>
+      <w:lvlText w:val="%9."/>
+      <w:lvlJc w:val="right"/>
+      <w:pPr>
+        <w:ind w:left="6480" w:hanging="180"/>
+      </w:pPr>
+    </w:lvl>
+  </w:abstractNum>
+  <w:abstractNum w:abstractNumId="11" w15:restartNumberingAfterBreak="0">
     <w:nsid w:val="75ED5A69"/>
     <w:multiLevelType w:val="hybridMultilevel"/>
     <w:tmpl w:val="6E8ED8EC"/>
@@ -1026,18 +3793,22 @@
       </w:pPr>
     </w:lvl>
   </w:abstractNum>
-  <w:abstractNum w:abstractNumId="4" w15:restartNumberingAfterBreak="0">
+  <w:abstractNum w:abstractNumId="12" w15:restartNumberingAfterBreak="0">
     <w:nsid w:val="778E56FF"/>
     <w:multiLevelType w:val="hybridMultilevel"/>
-    <w:tmpl w:val="59DA68B4"/>
-    <w:lvl w:ilvl="0" w:tplc="0410000F">
-      <w:start w:val="1"/>
-      <w:numFmt w:val="decimal"/>
-      <w:lvlText w:val="%1."/>
+    <w:tmpl w:val="17440582"/>
+    <w:lvl w:ilvl="0" w:tplc="A9DE35E6">
+      <w:start w:val="1"/>
+      <w:numFmt w:val="bullet"/>
+      <w:lvlText w:val=""/>
       <w:lvlJc w:val="left"/>
       <w:pPr>
         <w:ind w:left="720" w:hanging="360"/>
       </w:pPr>
+      <w:rPr>
+        <w:rFonts w:ascii="Symbol" w:hAnsi="Symbol" w:hint="default"/>
+        <w:color w:val="0070C0"/>
+      </w:rPr>
     </w:lvl>
     <w:lvl w:ilvl="1" w:tplc="04100019" w:tentative="1">
       <w:start w:val="1"/>
@@ -1112,7 +3883,7 @@
       </w:pPr>
     </w:lvl>
   </w:abstractNum>
-  <w:abstractNum w:abstractNumId="5" w15:restartNumberingAfterBreak="0">
+  <w:abstractNum w:abstractNumId="13" w15:restartNumberingAfterBreak="0">
     <w:nsid w:val="7DD23042"/>
     <w:multiLevelType w:val="hybridMultilevel"/>
     <w:tmpl w:val="06B0D6DA"/>
@@ -1199,22 +3970,46 @@
     </w:lvl>
   </w:abstractNum>
   <w:num w:numId="1">
+    <w:abstractNumId w:val="8"/>
+  </w:num>
+  <w:num w:numId="2">
+    <w:abstractNumId w:val="13"/>
+  </w:num>
+  <w:num w:numId="3">
     <w:abstractNumId w:val="2"/>
   </w:num>
-  <w:num w:numId="2">
-    <w:abstractNumId w:val="5"/>
+  <w:num w:numId="4">
+    <w:abstractNumId w:val="11"/>
   </w:num>
-  <w:num w:numId="3">
+  <w:num w:numId="5">
+    <w:abstractNumId w:val="7"/>
+  </w:num>
+  <w:num w:numId="6">
+    <w:abstractNumId w:val="12"/>
+  </w:num>
+  <w:num w:numId="7">
+    <w:abstractNumId w:val="4"/>
+  </w:num>
+  <w:num w:numId="8">
+    <w:abstractNumId w:val="3"/>
+  </w:num>
+  <w:num w:numId="9">
+    <w:abstractNumId w:val="1"/>
+  </w:num>
+  <w:num w:numId="10">
     <w:abstractNumId w:val="0"/>
   </w:num>
-  <w:num w:numId="4">
-    <w:abstractNumId w:val="3"/>
+  <w:num w:numId="11">
+    <w:abstractNumId w:val="10"/>
   </w:num>
-  <w:num w:numId="5">
-    <w:abstractNumId w:val="1"/>
+  <w:num w:numId="12">
+    <w:abstractNumId w:val="9"/>
   </w:num>
-  <w:num w:numId="6">
-    <w:abstractNumId w:val="4"/>
+  <w:num w:numId="13">
+    <w:abstractNumId w:val="6"/>
+  </w:num>
+  <w:num w:numId="14">
+    <w:abstractNumId w:val="5"/>
   </w:num>
 </w:numbering>
 </file>

</xml_diff>